<commit_message>
Version 1.01: Creación de apartados y anexos
</commit_message>
<xml_diff>
--- a/Guía para el postulado de maestría.docx
+++ b/Guía para el postulado de maestría.docx
@@ -170,7 +170,7 @@
         <w:t xml:space="preserve"> </w:t>
       </w:r>
       <w:r>
-        <w:t>1.0</w:t>
+        <w:t>1.01</w:t>
       </w:r>
     </w:p>
     <w:p>
@@ -444,12 +444,12 @@
         <w:br w:type="page"/>
       </w:r>
     </w:p>
-    <w:p/>
     <w:p>
       <w:pPr>
         <w:pStyle w:val="Ttulo2"/>
       </w:pPr>
       <w:r>
+        <w:lastRenderedPageBreak/>
         <w:t>Historial del documento</w:t>
       </w:r>
     </w:p>
@@ -568,7 +568,7 @@
             </w:r>
             <w:proofErr w:type="spellEnd"/>
             <w:r>
-              <w:t xml:space="preserve"> Alejandro Atilano Rosales</w:t>
+              <w:t xml:space="preserve"> Atilano </w:t>
             </w:r>
           </w:p>
         </w:tc>
@@ -585,6 +585,60 @@
             </w:pPr>
             <w:r>
               <w:t>Creación del borrador del documento</w:t>
+            </w:r>
+          </w:p>
+        </w:tc>
+      </w:tr>
+      <w:tr>
+        <w:tc>
+          <w:tcPr>
+            <w:cnfStyle w:val="001000000000" w:firstRow="0" w:lastRow="0" w:firstColumn="1" w:lastColumn="0" w:oddVBand="0" w:evenVBand="0" w:oddHBand="0" w:evenHBand="0" w:firstRowFirstColumn="0" w:firstRowLastColumn="0" w:lastRowFirstColumn="0" w:lastRowLastColumn="0"/>
+            <w:tcW w:w="1661" w:type="dxa"/>
+            <w:tcBorders>
+              <w:left w:val="nil"/>
+            </w:tcBorders>
+          </w:tcPr>
+          <w:p>
+            <w:r>
+              <w:t>V 1.01</w:t>
+            </w:r>
+          </w:p>
+        </w:tc>
+        <w:tc>
+          <w:tcPr>
+            <w:tcW w:w="3905" w:type="dxa"/>
+            <w:tcBorders>
+              <w:right w:val="nil"/>
+            </w:tcBorders>
+          </w:tcPr>
+          <w:p>
+            <w:pPr>
+              <w:ind w:left="720" w:hanging="663"/>
+              <w:cnfStyle w:val="000000000000" w:firstRow="0" w:lastRow="0" w:firstColumn="0" w:lastColumn="0" w:oddVBand="0" w:evenVBand="0" w:oddHBand="0" w:evenHBand="0" w:firstRowFirstColumn="0" w:firstRowLastColumn="0" w:lastRowFirstColumn="0" w:lastRowLastColumn="0"/>
+            </w:pPr>
+            <w:proofErr w:type="spellStart"/>
+            <w:r>
+              <w:t>Ever</w:t>
+            </w:r>
+            <w:proofErr w:type="spellEnd"/>
+            <w:r>
+              <w:t xml:space="preserve"> Atilano </w:t>
+            </w:r>
+          </w:p>
+        </w:tc>
+        <w:tc>
+          <w:tcPr>
+            <w:tcW w:w="3460" w:type="dxa"/>
+            <w:tcBorders>
+              <w:right w:val="nil"/>
+            </w:tcBorders>
+          </w:tcPr>
+          <w:p>
+            <w:pPr>
+              <w:cnfStyle w:val="000000000000" w:firstRow="0" w:lastRow="0" w:firstColumn="0" w:lastColumn="0" w:oddVBand="0" w:evenVBand="0" w:oddHBand="0" w:evenHBand="0" w:firstRowFirstColumn="0" w:firstRowLastColumn="0" w:lastRowFirstColumn="0" w:lastRowLastColumn="0"/>
+            </w:pPr>
+            <w:r>
+              <w:t>Creación de apartados y anexos</w:t>
             </w:r>
           </w:p>
         </w:tc>
@@ -627,45 +681,8 @@
           </w:p>
         </w:tc>
       </w:tr>
-      <w:tr>
-        <w:tc>
-          <w:tcPr>
-            <w:cnfStyle w:val="001000000000" w:firstRow="0" w:lastRow="0" w:firstColumn="1" w:lastColumn="0" w:oddVBand="0" w:evenVBand="0" w:oddHBand="0" w:evenHBand="0" w:firstRowFirstColumn="0" w:firstRowLastColumn="0" w:lastRowFirstColumn="0" w:lastRowLastColumn="0"/>
-            <w:tcW w:w="1661" w:type="dxa"/>
-            <w:tcBorders>
-              <w:left w:val="nil"/>
-            </w:tcBorders>
-          </w:tcPr>
-          <w:p/>
-        </w:tc>
-        <w:tc>
-          <w:tcPr>
-            <w:tcW w:w="3905" w:type="dxa"/>
-            <w:tcBorders>
-              <w:right w:val="nil"/>
-            </w:tcBorders>
-          </w:tcPr>
-          <w:p>
-            <w:pPr>
-              <w:cnfStyle w:val="000000000000" w:firstRow="0" w:lastRow="0" w:firstColumn="0" w:lastColumn="0" w:oddVBand="0" w:evenVBand="0" w:oddHBand="0" w:evenHBand="0" w:firstRowFirstColumn="0" w:firstRowLastColumn="0" w:lastRowFirstColumn="0" w:lastRowLastColumn="0"/>
-            </w:pPr>
-          </w:p>
-        </w:tc>
-        <w:tc>
-          <w:tcPr>
-            <w:tcW w:w="3460" w:type="dxa"/>
-            <w:tcBorders>
-              <w:right w:val="nil"/>
-            </w:tcBorders>
-          </w:tcPr>
-          <w:p>
-            <w:pPr>
-              <w:cnfStyle w:val="000000000000" w:firstRow="0" w:lastRow="0" w:firstColumn="0" w:lastColumn="0" w:oddVBand="0" w:evenVBand="0" w:oddHBand="0" w:evenHBand="0" w:firstRowFirstColumn="0" w:firstRowLastColumn="0" w:lastRowFirstColumn="0" w:lastRowLastColumn="0"/>
-            </w:pPr>
-          </w:p>
-        </w:tc>
-      </w:tr>
     </w:tbl>
+    <w:p/>
     <w:p>
       <w:pPr>
         <w:pStyle w:val="Ttulo2"/>
@@ -769,7 +786,7 @@
             </w:r>
             <w:proofErr w:type="spellEnd"/>
             <w:r>
-              <w:t xml:space="preserve"> Alejandro Atilano Rosales</w:t>
+              <w:t xml:space="preserve"> Atilano </w:t>
             </w:r>
           </w:p>
         </w:tc>
@@ -958,13 +975,1845 @@
           <w:szCs w:val="24"/>
         </w:rPr>
       </w:pPr>
+      <w:r>
+        <w:rPr>
+          <w:rFonts w:asciiTheme="majorHAnsi" w:eastAsiaTheme="majorEastAsia" w:hAnsiTheme="majorHAnsi" w:cstheme="majorBidi"/>
+          <w:b/>
+          <w:bCs/>
+          <w:caps/>
+          <w:color w:val="B85A22" w:themeColor="accent2" w:themeShade="BF"/>
+          <w:spacing w:val="20"/>
+          <w:szCs w:val="24"/>
+        </w:rPr>
+        <w:br w:type="page"/>
+      </w:r>
+    </w:p>
+    <w:p>
+      <w:pPr>
+        <w:pStyle w:val="Ttulo2"/>
+      </w:pPr>
+      <w:r>
+        <w:lastRenderedPageBreak/>
+        <w:t>Primeros pasos</w:t>
+      </w:r>
+    </w:p>
+    <w:p>
+      <w:r>
+        <w:t>Primero que nada hay que estar conscientes de que hacer todo este proceso lleva mucho tiempo de planeación y anticipación, además de que es necesario tener ahorrado algo de dinero (más adelante digo cuanto más o menos) para poder obtener la beca y llegar a Francia. No es un proceso fácil pero si los sigues, ya sabes que esperar y aumenta la probabilidad de obtener la beca.</w:t>
+      </w:r>
+    </w:p>
+    <w:p>
+      <w:r>
+        <w:t xml:space="preserve">Primero que nada hay que estar pendientes de las convocatorias que sacan, para ello, internet es el mejor amigo. Personalmente yo estuve al tanto de las convocatorias en Facebook por qué es la red social que pasaba (y paso) más horas de todas las que fueran relacionadas con Francia, </w:t>
+      </w:r>
+      <w:proofErr w:type="spellStart"/>
+      <w:r>
+        <w:t>Canada</w:t>
+      </w:r>
+      <w:proofErr w:type="spellEnd"/>
+      <w:r>
+        <w:t xml:space="preserve"> o alguna otra en la que se hablara francés (Bélgica por ejemplo).</w:t>
+      </w:r>
+    </w:p>
+    <w:p>
+      <w:r>
+        <w:t>Las páginas que yo estuve viendo fueron:</w:t>
+      </w:r>
+    </w:p>
+    <w:p>
+      <w:hyperlink r:id="rId12" w:history="1">
+        <w:r>
+          <w:rPr>
+            <w:rStyle w:val="Hipervnculo"/>
+          </w:rPr>
+          <w:t>https://www.facebook.com/becasmexicanos/</w:t>
+        </w:r>
+      </w:hyperlink>
+    </w:p>
+    <w:p>
+      <w:hyperlink r:id="rId13" w:history="1">
+        <w:r>
+          <w:rPr>
+            <w:rStyle w:val="Hipervnculo"/>
+          </w:rPr>
+          <w:t>https://www.facebook.com/becasparamexicanos/</w:t>
+        </w:r>
+      </w:hyperlink>
+    </w:p>
+    <w:p>
+      <w:hyperlink r:id="rId14" w:history="1">
+        <w:r>
+          <w:rPr>
+            <w:rStyle w:val="Hipervnculo"/>
+          </w:rPr>
+          <w:t>https://www.facebook.com/CampusFranceMexico/</w:t>
+        </w:r>
+      </w:hyperlink>
+    </w:p>
+    <w:p>
+      <w:r>
+        <w:t>Sin embargo puede que a la fecha en la que se lea esto, las páginas ya no funcionen o estén desactualizadas. Por lo que recomiendo buscar páginas, grupos, publicaciones, etc.</w:t>
+      </w:r>
+    </w:p>
+    <w:p>
+      <w:r>
+        <w:t xml:space="preserve">Estuve aproximadamente un año antes de salir de la carrera leyendo las convocatorias y viendo los requisitos que se necesitan para poder aplicar y estar preparado a la hora de salir de la universidad. En resumen, los requisitos para Francia y </w:t>
+      </w:r>
+      <w:proofErr w:type="spellStart"/>
+      <w:r>
+        <w:t>Canada</w:t>
+      </w:r>
+      <w:proofErr w:type="spellEnd"/>
+      <w:r>
+        <w:t xml:space="preserve"> son los siguientes:</w:t>
+      </w:r>
+    </w:p>
+    <w:p>
+      <w:pPr>
+        <w:pStyle w:val="Prrafodelista"/>
+        <w:numPr>
+          <w:ilvl w:val="0"/>
+          <w:numId w:val="15"/>
+        </w:numPr>
+      </w:pPr>
+      <w:r>
+        <w:t>Haber terminado una licenciatura o ingeniería en México</w:t>
+      </w:r>
+      <w:r>
+        <w:t xml:space="preserve"> (original y traducido. En este punto hay que leer bien la convocatoria ya que algunas permiten tener el título en trámite.</w:t>
+      </w:r>
+    </w:p>
+    <w:p>
+      <w:pPr>
+        <w:pStyle w:val="Prrafodelista"/>
+        <w:numPr>
+          <w:ilvl w:val="0"/>
+          <w:numId w:val="15"/>
+        </w:numPr>
+      </w:pPr>
+      <w:r>
+        <w:t>Obtener un promedio mayor a 8.5 (depende mucho de la convocatoria pero generalmente ese es el promedio solicitado)</w:t>
+      </w:r>
+    </w:p>
+    <w:p>
+      <w:pPr>
+        <w:pStyle w:val="Prrafodelista"/>
+        <w:numPr>
+          <w:ilvl w:val="0"/>
+          <w:numId w:val="15"/>
+        </w:numPr>
+      </w:pPr>
+      <w:r>
+        <w:t>Tener mínimo el DELF B2 (en algunos casos piden C1)</w:t>
+      </w:r>
+    </w:p>
+    <w:p>
+      <w:pPr>
+        <w:pStyle w:val="Prrafodelista"/>
+        <w:numPr>
+          <w:ilvl w:val="0"/>
+          <w:numId w:val="15"/>
+        </w:numPr>
+      </w:pPr>
+      <w:proofErr w:type="spellStart"/>
+      <w:r>
+        <w:t>Kardex</w:t>
+      </w:r>
+      <w:proofErr w:type="spellEnd"/>
+      <w:r>
+        <w:t xml:space="preserve"> de la escuela (original y traducido)</w:t>
+      </w:r>
+    </w:p>
+    <w:p>
+      <w:pPr>
+        <w:pStyle w:val="Prrafodelista"/>
+        <w:numPr>
+          <w:ilvl w:val="0"/>
+          <w:numId w:val="15"/>
+        </w:numPr>
+      </w:pPr>
+      <w:r>
+        <w:t>Currículum (original, en inglés y en francés)</w:t>
+      </w:r>
+    </w:p>
+    <w:p>
+      <w:pPr>
+        <w:pStyle w:val="Prrafodelista"/>
+        <w:numPr>
+          <w:ilvl w:val="0"/>
+          <w:numId w:val="15"/>
+        </w:numPr>
+      </w:pPr>
+      <w:r>
+        <w:lastRenderedPageBreak/>
+        <w:t>Carta de motivos (en francés)</w:t>
+      </w:r>
+    </w:p>
+    <w:p>
+      <w:pPr>
+        <w:pStyle w:val="Prrafodelista"/>
+        <w:numPr>
+          <w:ilvl w:val="0"/>
+          <w:numId w:val="15"/>
+        </w:numPr>
+      </w:pPr>
+      <w:r>
+        <w:t>Carta de aceptación de la universidad a estudiar (veremos esto más adelante)</w:t>
+      </w:r>
+    </w:p>
+    <w:p>
+      <w:pPr>
+        <w:pStyle w:val="Prrafodelista"/>
+        <w:numPr>
+          <w:ilvl w:val="0"/>
+          <w:numId w:val="15"/>
+        </w:numPr>
+      </w:pPr>
+      <w:r>
+        <w:t>Plan de estudios de la maestría a postular</w:t>
+      </w:r>
+    </w:p>
+    <w:p>
+      <w:pPr>
+        <w:pStyle w:val="Prrafodelista"/>
+        <w:numPr>
+          <w:ilvl w:val="0"/>
+          <w:numId w:val="15"/>
+        </w:numPr>
+      </w:pPr>
+      <w:r>
+        <w:t>Acta de nacimiento (original, copia, traducciones y apostillada)</w:t>
+      </w:r>
+    </w:p>
+    <w:p>
+      <w:pPr>
+        <w:pStyle w:val="Prrafodelista"/>
+        <w:numPr>
+          <w:ilvl w:val="0"/>
+          <w:numId w:val="15"/>
+        </w:numPr>
+      </w:pPr>
+      <w:r>
+        <w:t>Pasaporte vigente (mínimo el periodo que vas a pasar en la maestría)</w:t>
+      </w:r>
+    </w:p>
+    <w:p>
+      <w:pPr>
+        <w:ind w:left="0"/>
+      </w:pPr>
+      <w:r>
+        <w:t>Esos, en general, son los requisitos que piden, sin embargo, cada convocatoria pide los suyos, así que pueden agregarse los siguientes:</w:t>
+      </w:r>
+    </w:p>
+    <w:p>
+      <w:pPr>
+        <w:pStyle w:val="Prrafodelista"/>
+        <w:numPr>
+          <w:ilvl w:val="0"/>
+          <w:numId w:val="16"/>
+        </w:numPr>
+      </w:pPr>
+      <w:r>
+        <w:t>Proyecto profesional</w:t>
+      </w:r>
+    </w:p>
+    <w:p>
+      <w:pPr>
+        <w:pStyle w:val="Prrafodelista"/>
+        <w:numPr>
+          <w:ilvl w:val="0"/>
+          <w:numId w:val="16"/>
+        </w:numPr>
+      </w:pPr>
+      <w:r>
+        <w:t>Selección de tema de tesis</w:t>
+      </w:r>
+    </w:p>
+    <w:p>
+      <w:pPr>
+        <w:pStyle w:val="Prrafodelista"/>
+        <w:numPr>
+          <w:ilvl w:val="0"/>
+          <w:numId w:val="16"/>
+        </w:numPr>
+      </w:pPr>
+      <w:r>
+        <w:t>Cuestionarios</w:t>
+      </w:r>
+    </w:p>
+    <w:p>
+      <w:pPr>
+        <w:pStyle w:val="Prrafodelista"/>
+        <w:numPr>
+          <w:ilvl w:val="0"/>
+          <w:numId w:val="16"/>
+        </w:numPr>
+      </w:pPr>
+      <w:r>
+        <w:t>TCF (en la convocatoria viene el mínimo de puntos a obtener)</w:t>
+      </w:r>
+    </w:p>
+    <w:p>
+      <w:pPr>
+        <w:pStyle w:val="Prrafodelista"/>
+        <w:numPr>
+          <w:ilvl w:val="0"/>
+          <w:numId w:val="16"/>
+        </w:numPr>
+      </w:pPr>
+      <w:r>
+        <w:t>Tener menos de 30 años</w:t>
+      </w:r>
+    </w:p>
+    <w:p>
+      <w:pPr>
+        <w:pStyle w:val="Prrafodelista"/>
+        <w:numPr>
+          <w:ilvl w:val="0"/>
+          <w:numId w:val="16"/>
+        </w:numPr>
+      </w:pPr>
+      <w:r>
+        <w:t>Contar con experiencia laboral</w:t>
+      </w:r>
+    </w:p>
+    <w:p>
+      <w:pPr>
+        <w:pStyle w:val="Prrafodelista"/>
+        <w:numPr>
+          <w:ilvl w:val="0"/>
+          <w:numId w:val="16"/>
+        </w:numPr>
+      </w:pPr>
+      <w:r>
+        <w:t>Tener un plan de costos en el país, así de cuánto es lo que el becario requeriría mensualmente para vivir</w:t>
+      </w:r>
+    </w:p>
+    <w:p/>
+    <w:p>
+      <w:r>
+        <w:t>No hay de qué preocuparse si no alcanzan a presentar su postulación para la beca que querían, generalmente las convocatorias abren una o dos veces cada año, por lo que se puede esperar para obtener esa beca que les gustó.</w:t>
+      </w:r>
+    </w:p>
+    <w:p>
+      <w:r>
+        <w:t>Hay que leer muy bien los requisitos, beneficios, es decir que cubre, y obligaciones del becario. Hay becas que pagan solo el 70% de beca y el otro 30% lo dan como crédito a pagar después de acabar la maestría o hay otras becas que pagan todo pero es necesario regresar a México y trabajar para un organismo durante un periodo de tiempo (2 o 3 años) o becas que tienen que ya tener el título en mano para empezar a hacer el procedimiento, por lo que hay que ser conscientes de estos tres elementos.</w:t>
+      </w:r>
+    </w:p>
+    <w:p>
+      <w:r>
+        <w:t xml:space="preserve">Como conclusión, de este apartado quiero dejar muy en claro que para obtener la beca hay que investigar con antelación. La estrategia de ver una convocatoria que se cierra en unos días o semanas no va a servir de nada, lo digo de experiencia propia. </w:t>
+      </w:r>
+    </w:p>
+    <w:p>
+      <w:pPr>
+        <w:spacing w:before="0" w:after="240" w:line="252" w:lineRule="auto"/>
+        <w:ind w:left="0" w:right="0"/>
+        <w:jc w:val="left"/>
+      </w:pPr>
+      <w:r>
+        <w:br w:type="page"/>
+      </w:r>
+    </w:p>
+    <w:p>
+      <w:pPr>
+        <w:pStyle w:val="Ttulo2"/>
+      </w:pPr>
+      <w:r>
+        <w:lastRenderedPageBreak/>
+        <w:t>Becas Francia</w:t>
+      </w:r>
+    </w:p>
+    <w:p>
+      <w:r>
+        <w:t>Hasta el día en que se edita este documento, hay muchas opciones de becas para Francia, yo me voy a enfocar en AMEXCID que es una beca del gobierno francés</w:t>
+      </w:r>
+      <w:r>
+        <w:t xml:space="preserve"> que sale cada año.</w:t>
+      </w:r>
+    </w:p>
+    <w:p>
+      <w:pPr>
+        <w:spacing w:before="0" w:after="240" w:line="252" w:lineRule="auto"/>
+        <w:ind w:left="0" w:right="0"/>
+        <w:jc w:val="left"/>
+      </w:pPr>
+      <w:r>
+        <w:t>Recomiendo antes de todo leer el siguiente artículo donde viene toda la información explicada</w:t>
+      </w:r>
+      <w:r>
+        <w:t xml:space="preserve"> a cerca de una postulación de maestría en Francia</w:t>
+      </w:r>
+      <w:r>
+        <w:t xml:space="preserve">: </w:t>
+      </w:r>
+    </w:p>
+    <w:p>
+      <w:hyperlink r:id="rId15" w:history="1">
+        <w:r>
+          <w:rPr>
+            <w:rStyle w:val="Hipervnculo"/>
+          </w:rPr>
+          <w:t>https://www.mexique.campusfrance.org/es/tramite-candidatura</w:t>
+        </w:r>
+      </w:hyperlink>
+    </w:p>
+    <w:p>
+      <w:hyperlink r:id="rId16" w:history="1">
+        <w:r>
+          <w:rPr>
+            <w:rStyle w:val="Hipervnculo"/>
+          </w:rPr>
+          <w:t>https://www.mexique.campusfrance.org/system/files/medias/documents/2019-03/Postulo%20L2%20L3%20Master_2019_01.pdf</w:t>
+        </w:r>
+      </w:hyperlink>
+    </w:p>
+    <w:p>
+      <w:pPr>
+        <w:pStyle w:val="Ttulo3"/>
+      </w:pPr>
+      <w:r>
+        <w:t>Amexcid Becas del Gobierno Francés</w:t>
+      </w:r>
+    </w:p>
+    <w:p>
+      <w:r>
+        <w:t xml:space="preserve">Esta beca se abre cada año y se publica en el portal de la secretaría de relaciones públicas. </w:t>
+      </w:r>
+    </w:p>
+    <w:p>
+      <w:pPr>
+        <w:ind w:left="0"/>
+      </w:pPr>
+      <w:proofErr w:type="spellStart"/>
+      <w:proofErr w:type="gramStart"/>
+      <w:r>
+        <w:rPr>
+          <w:b/>
+        </w:rPr>
+        <w:t>url</w:t>
+      </w:r>
+      <w:proofErr w:type="spellEnd"/>
+      <w:proofErr w:type="gramEnd"/>
+      <w:r>
+        <w:rPr>
+          <w:b/>
+        </w:rPr>
+        <w:t xml:space="preserve"> de la convocatoria</w:t>
+      </w:r>
+      <w:r>
+        <w:t xml:space="preserve">: </w:t>
+      </w:r>
+    </w:p>
+    <w:p>
+      <w:pPr>
+        <w:ind w:left="0"/>
+      </w:pPr>
+      <w:hyperlink r:id="rId17" w:history="1">
+        <w:r>
+          <w:rPr>
+            <w:rStyle w:val="Hipervnculo"/>
+          </w:rPr>
+          <w:t>https://www.gob.mx/cms/uploads/attachment/file/444261/Convocatoria_Francia_Maestri_a_A_os_acad_micos_2019-2021.pdf</w:t>
+        </w:r>
+      </w:hyperlink>
+    </w:p>
+    <w:p>
+      <w:r>
+        <w:t>Esta beca tiene como características:</w:t>
+      </w:r>
+    </w:p>
+    <w:p>
+      <w:pPr>
+        <w:pStyle w:val="Prrafodelista"/>
+        <w:numPr>
+          <w:ilvl w:val="0"/>
+          <w:numId w:val="17"/>
+        </w:numPr>
+      </w:pPr>
+      <w:r>
+        <w:t xml:space="preserve">Es a 2 años. </w:t>
+      </w:r>
+      <w:r>
+        <w:t>: La beca se otorgará por 1 año con posibilidad de renovarla 1 año m</w:t>
+      </w:r>
+      <w:r>
+        <w:t>ás.</w:t>
+      </w:r>
+    </w:p>
+    <w:p>
+      <w:pPr>
+        <w:pStyle w:val="Prrafodelista"/>
+        <w:numPr>
+          <w:ilvl w:val="0"/>
+          <w:numId w:val="17"/>
+        </w:numPr>
+      </w:pPr>
+      <w:r>
+        <w:t>Solo son 5 en todo el país</w:t>
+      </w:r>
+    </w:p>
+    <w:p>
+      <w:pPr>
+        <w:pStyle w:val="Prrafodelista"/>
+        <w:numPr>
+          <w:ilvl w:val="0"/>
+          <w:numId w:val="17"/>
+        </w:numPr>
+      </w:pPr>
+      <w:r>
+        <w:t>Asignación mensual de 700 euros para la manutención</w:t>
+      </w:r>
+    </w:p>
+    <w:p>
+      <w:pPr>
+        <w:pStyle w:val="Prrafodelista"/>
+        <w:numPr>
+          <w:ilvl w:val="0"/>
+          <w:numId w:val="17"/>
+        </w:numPr>
+      </w:pPr>
+      <w:r>
+        <w:t xml:space="preserve">Seguro médico público para estudiantes. </w:t>
+      </w:r>
+    </w:p>
+    <w:p>
+      <w:pPr>
+        <w:pStyle w:val="Prrafodelista"/>
+        <w:numPr>
+          <w:ilvl w:val="0"/>
+          <w:numId w:val="17"/>
+        </w:numPr>
+      </w:pPr>
+      <w:r>
+        <w:t xml:space="preserve">Gastos de inscripción en universidades públicas. </w:t>
+      </w:r>
+    </w:p>
+    <w:p>
+      <w:pPr>
+        <w:pStyle w:val="Prrafodelista"/>
+        <w:numPr>
+          <w:ilvl w:val="0"/>
+          <w:numId w:val="17"/>
+        </w:numPr>
+      </w:pPr>
+      <w:r>
+        <w:t xml:space="preserve">Exención de gastos Campus France México y de visa de estudiante. </w:t>
+      </w:r>
+    </w:p>
+    <w:p>
+      <w:pPr>
+        <w:pStyle w:val="Prrafodelista"/>
+        <w:numPr>
+          <w:ilvl w:val="0"/>
+          <w:numId w:val="17"/>
+        </w:numPr>
+      </w:pPr>
+      <w:r>
+        <w:t>Prioridad en la reservación de una habitación en las residencias universitarias a través de la Agencia Campus France.</w:t>
+      </w:r>
+    </w:p>
+    <w:p>
+      <w:pPr>
+        <w:pStyle w:val="Prrafodelista"/>
+        <w:numPr>
+          <w:ilvl w:val="0"/>
+          <w:numId w:val="17"/>
+        </w:numPr>
+      </w:pPr>
+      <w:r>
+        <w:t>No es necesario tener el título, puede estar en trámite</w:t>
+      </w:r>
+    </w:p>
+    <w:p>
+      <w:pPr>
+        <w:pStyle w:val="Prrafodelista"/>
+        <w:numPr>
+          <w:ilvl w:val="0"/>
+          <w:numId w:val="17"/>
+        </w:numPr>
+      </w:pPr>
+      <w:r>
+        <w:t>El pasaje de vuelo es pagado por el becario</w:t>
+      </w:r>
+    </w:p>
+    <w:p>
+      <w:pPr>
+        <w:pStyle w:val="Prrafodelista"/>
+        <w:numPr>
+          <w:ilvl w:val="0"/>
+          <w:numId w:val="17"/>
+        </w:numPr>
+      </w:pPr>
+      <w:r>
+        <w:t xml:space="preserve">Se necesita </w:t>
+      </w:r>
+      <w:proofErr w:type="spellStart"/>
+      <w:r>
+        <w:t>Delf</w:t>
+      </w:r>
+      <w:proofErr w:type="spellEnd"/>
+      <w:r>
+        <w:t xml:space="preserve"> B2 </w:t>
+      </w:r>
+    </w:p>
+    <w:p>
+      <w:pPr>
+        <w:pStyle w:val="Prrafodelista"/>
+        <w:numPr>
+          <w:ilvl w:val="0"/>
+          <w:numId w:val="17"/>
+        </w:numPr>
+      </w:pPr>
+      <w:r>
+        <w:t>Al finalizar la maestría solo hay que entregar copia del título o comprobante de estudios y tesis al gobierno mexicano.</w:t>
+      </w:r>
+    </w:p>
+    <w:p>
+      <w:r>
+        <w:lastRenderedPageBreak/>
+        <w:t>Me decidí por esta ya que cuenta con todos los gastos pagados, excepto el vuelo de ida y de regreso, además de que la solicité saliendo de la universidad, así que aún no tenía mi título en mano como para poder postular en otra beca.</w:t>
+      </w:r>
+    </w:p>
+    <w:p>
+      <w:pPr>
+        <w:spacing w:before="0" w:after="240" w:line="252" w:lineRule="auto"/>
+        <w:ind w:left="0" w:right="0"/>
+        <w:jc w:val="left"/>
+        <w:rPr>
+          <w:rFonts w:asciiTheme="majorHAnsi" w:eastAsiaTheme="majorEastAsia" w:hAnsiTheme="majorHAnsi" w:cstheme="majorBidi"/>
+          <w:b/>
+          <w:sz w:val="28"/>
+        </w:rPr>
+      </w:pPr>
+      <w:r>
+        <w:br w:type="page"/>
+      </w:r>
+    </w:p>
+    <w:p>
+      <w:pPr>
+        <w:pStyle w:val="Ttulo4"/>
+        <w:keepNext/>
+      </w:pPr>
+      <w:r>
+        <w:lastRenderedPageBreak/>
+        <w:t xml:space="preserve">Paso </w:t>
+      </w:r>
+      <w:r>
+        <w:fldChar w:fldCharType="begin"/>
+      </w:r>
+      <w:r>
+        <w:instrText xml:space="preserve"> SEQ Paso \* ARABIC </w:instrText>
+      </w:r>
+      <w:r>
+        <w:fldChar w:fldCharType="separate"/>
+      </w:r>
+      <w:r>
+        <w:t>1</w:t>
+      </w:r>
+      <w:r>
+        <w:fldChar w:fldCharType="end"/>
+      </w:r>
+      <w:r>
+        <w:t xml:space="preserve">. Escoger </w:t>
+      </w:r>
+      <w:r>
+        <w:t>Maestría</w:t>
+      </w:r>
+    </w:p>
+    <w:p>
+      <w:r>
+        <w:t>Primero hay que escoger maestría en alguna universidad pública francesa, para ello, existe un catálogo que te muestra todas las maestrías de universidades públicas que existen en Francia.</w:t>
+      </w:r>
+    </w:p>
+    <w:p>
+      <w:r>
+        <w:t xml:space="preserve"> </w:t>
+      </w:r>
+      <w:hyperlink r:id="rId18" w:history="1">
+        <w:r>
+          <w:rPr>
+            <w:rStyle w:val="Hipervnculo"/>
+          </w:rPr>
+          <w:t>http://cataloguelm.campusfrance.org/master/#/catalog</w:t>
+        </w:r>
+      </w:hyperlink>
+    </w:p>
+    <w:p>
+      <w:r>
+        <w:t>En el portal puedes filtrar las universidades por temas, por palabras claves o por región, así que lo mejor es buscar en base a tu interés y escoger 7 maestrías a las que quieras postular. En esto te doy un consejo que escojas en base a lo que sabes, a lo que te gustaría hacer y en lo que te puedes defender y no en base solo a lo que te gustaría, ya que más adelante vas a tener entrevistas con profesores expertos en el tema y a nadie le gusta pasar un mal rato por Skype a las 8 de la mañana.</w:t>
+      </w:r>
+    </w:p>
+    <w:p>
+      <w:r>
+        <w:t>Demuestra la coherencia de tu proyecto de estudios en Francia, apoyándote en tus competencias académicas, tu experiencia laboral (siempre y cuando ésta tenga que ver con tu formación), tus capacidades personales (experiencia en e</w:t>
+      </w:r>
+      <w:r>
+        <w:t>l extranjero, adaptación, etc.).</w:t>
+      </w:r>
+    </w:p>
+    <w:p>
+      <w:r>
+        <w:t>Infórmate sobre la oferta académica en México en tu rama (compara los planes de estudios en México y</w:t>
+      </w:r>
+      <w:r>
+        <w:t xml:space="preserve"> </w:t>
+      </w:r>
+      <w:r>
+        <w:t>Francia)</w:t>
+      </w:r>
+      <w:r>
+        <w:t>.</w:t>
+      </w:r>
+      <w:r>
+        <w:t xml:space="preserve"> Infórmate sobre la situación de las oportunidades laborales de tu área de estudios en México y en Francia.</w:t>
+      </w:r>
+    </w:p>
+    <w:p>
+      <w:r>
+        <w:t xml:space="preserve">Si hay un cambio en la orientación de tu carrera (ejemplo: de comunicación a marketing o </w:t>
+      </w:r>
+      <w:proofErr w:type="spellStart"/>
+      <w:r>
+        <w:t>management</w:t>
+      </w:r>
+      <w:proofErr w:type="spellEnd"/>
+      <w:r>
+        <w:t>) es</w:t>
+      </w:r>
+      <w:r>
+        <w:t xml:space="preserve"> </w:t>
+      </w:r>
+      <w:r>
+        <w:t>importante justificarlo en la carta. Por ejemplo, habla de la experiencia que has tenido en la rama que deseas</w:t>
+      </w:r>
+      <w:r>
+        <w:t xml:space="preserve"> </w:t>
+      </w:r>
+      <w:r>
+        <w:t>hacer tu maestría y asegúrate que tu perfil académico te perm</w:t>
+      </w:r>
+      <w:r>
+        <w:t>ite aplicar en esta nueva rama.</w:t>
+      </w:r>
+    </w:p>
+    <w:p>
+      <w:r>
+        <w:t>Mi recomendación personal es hacer un documento en el que diga cuál es el objetivo de la maestría, las materias que lleva, especializaciones, en qué ciudad está, en que idioma lo imparten, etc. Para ojearlo de vez en cuando y ver cuál es la mejor opción a escoger en la decisión final.</w:t>
+      </w:r>
+    </w:p>
+    <w:p>
+      <w:pPr>
+        <w:pStyle w:val="Ttulo4"/>
+      </w:pPr>
+      <w:r>
+        <w:t xml:space="preserve">Paso </w:t>
+      </w:r>
+      <w:r>
+        <w:fldChar w:fldCharType="begin"/>
+      </w:r>
+      <w:r>
+        <w:instrText xml:space="preserve"> SEQ Paso \* ARABIC </w:instrText>
+      </w:r>
+      <w:r>
+        <w:fldChar w:fldCharType="separate"/>
+      </w:r>
+      <w:r>
+        <w:rPr>
+          <w:noProof/>
+        </w:rPr>
+        <w:t>2</w:t>
+      </w:r>
+      <w:r>
+        <w:fldChar w:fldCharType="end"/>
+      </w:r>
+      <w:r>
+        <w:t xml:space="preserve">. </w:t>
+      </w:r>
+      <w:r>
+        <w:t>Tener proyecto profesional</w:t>
+      </w:r>
+    </w:p>
+    <w:p>
+      <w:r>
+        <w:t xml:space="preserve">Al igual que en Mexprotec, hay que defender en muchas entrevistas y cuestionarios el qué se va a hacer con los conocimientos adquiridos en Francia. </w:t>
+      </w:r>
+    </w:p>
+    <w:p>
+      <w:r>
+        <w:lastRenderedPageBreak/>
+        <w:t>Para el proyecto profesional puedes plantear una problemática, explicado de qué manera te servirán los conocimientos y experiencias que adquirirás en Francia para resolverla. Es importante que indiques qué parte, del plan de estudios de tu formación, te llamó la atención y así mismo, cuáles herramientas teóricas y prácticas sirven para tu proyecto.</w:t>
+      </w:r>
+    </w:p>
+    <w:p>
+      <w:r>
+        <w:t xml:space="preserve">Te recomiendo hacer solo una cuartilla </w:t>
+      </w:r>
+      <w:r>
+        <w:t>con lo que vas a hacer regresando a México. Tiene que ser algo lógico y por lo general gusta más que ayude a tu región o al país. Ten el proyecto profesional en español, inglés y francés ya que te los van a pedir más de una vez y en diferentes idiomas, además de que haciendo eso te lo aprendes “</w:t>
+      </w:r>
+      <w:r>
+        <w:t xml:space="preserve">par </w:t>
+      </w:r>
+      <w:proofErr w:type="spellStart"/>
+      <w:r>
+        <w:t>coeur</w:t>
+      </w:r>
+      <w:proofErr w:type="spellEnd"/>
+      <w:r>
+        <w:t>” y es más fácil hablarlo en las entrevistas. En los anexos dejo el que yo hice</w:t>
+      </w:r>
+    </w:p>
+    <w:p>
+      <w:pPr>
+        <w:pStyle w:val="Ttulo4"/>
+      </w:pPr>
+      <w:r>
+        <w:t xml:space="preserve">Paso </w:t>
+      </w:r>
+      <w:r>
+        <w:fldChar w:fldCharType="begin"/>
+      </w:r>
+      <w:r>
+        <w:instrText xml:space="preserve"> SEQ Paso \* ARABIC </w:instrText>
+      </w:r>
+      <w:r>
+        <w:fldChar w:fldCharType="separate"/>
+      </w:r>
+      <w:r>
+        <w:rPr>
+          <w:noProof/>
+        </w:rPr>
+        <w:t>3</w:t>
+      </w:r>
+      <w:r>
+        <w:fldChar w:fldCharType="end"/>
+      </w:r>
+      <w:r>
+        <w:t xml:space="preserve">. </w:t>
+      </w:r>
+      <w:r>
+        <w:t>Traducción de documentos</w:t>
+      </w:r>
+    </w:p>
+    <w:p>
+      <w:r>
+        <w:t xml:space="preserve">Para este paso hay que tener traducido al francés </w:t>
+      </w:r>
+      <w:r>
+        <w:t xml:space="preserve">unos documentos pero asegurándose que sea </w:t>
+      </w:r>
+      <w:r>
+        <w:t>con algún traductor certificado</w:t>
+      </w:r>
+      <w:r>
+        <w:t>. Los documentos a traducir son:</w:t>
+      </w:r>
+    </w:p>
+    <w:p>
+      <w:pPr>
+        <w:pStyle w:val="Prrafodelista"/>
+        <w:numPr>
+          <w:ilvl w:val="0"/>
+          <w:numId w:val="18"/>
+        </w:numPr>
+      </w:pPr>
+      <w:r>
+        <w:t>Acta de nacimiento (apostillada)</w:t>
+      </w:r>
+    </w:p>
+    <w:p>
+      <w:pPr>
+        <w:pStyle w:val="Prrafodelista"/>
+        <w:numPr>
+          <w:ilvl w:val="0"/>
+          <w:numId w:val="18"/>
+        </w:numPr>
+      </w:pPr>
+      <w:r>
+        <w:t>Título de licenciatura o constancia de la universidad de que el título está en trámite</w:t>
+      </w:r>
+    </w:p>
+    <w:p>
+      <w:pPr>
+        <w:pStyle w:val="Prrafodelista"/>
+        <w:numPr>
+          <w:ilvl w:val="0"/>
+          <w:numId w:val="18"/>
+        </w:numPr>
+      </w:pPr>
+      <w:r>
+        <w:t>Certificado de preparatoria</w:t>
+      </w:r>
+    </w:p>
+    <w:p>
+      <w:pPr>
+        <w:pStyle w:val="Prrafodelista"/>
+        <w:numPr>
+          <w:ilvl w:val="0"/>
+          <w:numId w:val="18"/>
+        </w:numPr>
+      </w:pPr>
+      <w:r>
+        <w:t>Copia del certificado de materias cursadas y calificaciones obtenidas en la Licenciatura.</w:t>
+      </w:r>
+      <w:r>
+        <w:t xml:space="preserve"> Con promedio </w:t>
+      </w:r>
+      <w:r>
+        <w:rPr>
+          <w:b/>
+        </w:rPr>
+        <w:t xml:space="preserve">NO </w:t>
+      </w:r>
+      <w:r>
+        <w:t>redondeado, es decir, tiene que aparecer 9.65 o algo por el estilo</w:t>
+      </w:r>
+    </w:p>
+    <w:p>
+      <w:r>
+        <w:t>Mi recomendación, hacerla con el centro profesional de traducción e interpretación de la embajada de Francia</w:t>
+      </w:r>
+      <w:r>
+        <w:t xml:space="preserve"> CPTI (</w:t>
+      </w:r>
+      <w:hyperlink r:id="rId19" w:history="1">
+        <w:r>
+          <w:rPr>
+            <w:rStyle w:val="Hipervnculo"/>
+          </w:rPr>
+          <w:t>https://ifal.mx/quienes-somos/servicios</w:t>
+        </w:r>
+      </w:hyperlink>
+      <w:r>
+        <w:t>)</w:t>
+      </w:r>
+      <w:r>
+        <w:t xml:space="preserve"> ya que haciendo varias cotizaciones son los más baratos (Aproximadamente $515 por cuartilla de 220 palabras o $310 si es para trámite de campus </w:t>
+      </w:r>
+      <w:proofErr w:type="spellStart"/>
+      <w:r>
+        <w:t>france</w:t>
+      </w:r>
+      <w:proofErr w:type="spellEnd"/>
+      <w:r>
+        <w:t>)</w:t>
+      </w:r>
+      <w:r>
+        <w:t xml:space="preserve"> y además </w:t>
+      </w:r>
+      <w:r>
+        <w:t>que en todos los trámites no la hacen de emoción al ver la traducción de la embajada francesa.</w:t>
+      </w:r>
+      <w:r>
+        <w:t xml:space="preserve"> Hay que tener en cuenta que las traducciones tardan de 2 a 5 días en traducirlos y unos cuantos días extra para mandártelos por paquetería. La embajada francesa está en la ciudad de México, por lo que hay que pagar una guía </w:t>
+      </w:r>
+      <w:proofErr w:type="spellStart"/>
+      <w:r>
+        <w:t>prepagada</w:t>
+      </w:r>
+      <w:proofErr w:type="spellEnd"/>
+      <w:r>
+        <w:t xml:space="preserve"> para que te los puedan mandar por paquetería.</w:t>
+      </w:r>
+    </w:p>
+    <w:p>
+      <w:r>
+        <w:t xml:space="preserve">Para empezar el trámite de traducción hay que mandar un correo a: </w:t>
+      </w:r>
+    </w:p>
+    <w:p>
+      <w:hyperlink r:id="rId20" w:history="1">
+        <w:r>
+          <w:rPr>
+            <w:rStyle w:val="Hipervnculo"/>
+          </w:rPr>
+          <w:t>cpti_ifal@yahoo.com.mx</w:t>
+        </w:r>
+      </w:hyperlink>
+    </w:p>
+    <w:p>
+      <w:r>
+        <w:lastRenderedPageBreak/>
+        <w:t xml:space="preserve">Diciendo que quieres cotización para traducir unos documentos (los mencionados arriba) y es importante decir que es para el trámite de campus </w:t>
+      </w:r>
+      <w:proofErr w:type="spellStart"/>
+      <w:r>
+        <w:t>france</w:t>
+      </w:r>
+      <w:proofErr w:type="spellEnd"/>
+      <w:r>
+        <w:t>. Una vez enviado el correo, ellos darán guía para realizar todo el proceso.</w:t>
+      </w:r>
+    </w:p>
+    <w:p>
+      <w:r>
+        <w:t xml:space="preserve">Personalmente a mí me cobraron  $1748.40 por las traducciones y además pagué $350 por la guía </w:t>
+      </w:r>
+      <w:proofErr w:type="spellStart"/>
+      <w:r>
+        <w:t>prepagada</w:t>
+      </w:r>
+      <w:proofErr w:type="spellEnd"/>
+      <w:r>
+        <w:t xml:space="preserve"> y los documentos me llegaron una semana y media después.</w:t>
+      </w:r>
+    </w:p>
+    <w:p>
+      <w:pPr>
+        <w:pStyle w:val="Ttulo4"/>
+      </w:pPr>
+      <w:r>
+        <w:t xml:space="preserve">Paso </w:t>
+      </w:r>
       <w:bookmarkStart w:id="0" w:name="_GoBack"/>
       <w:bookmarkEnd w:id="0"/>
-    </w:p>
+      <w:r>
+        <w:fldChar w:fldCharType="begin"/>
+      </w:r>
+      <w:r>
+        <w:instrText xml:space="preserve"> SEQ Paso \* ARABIC </w:instrText>
+      </w:r>
+      <w:r>
+        <w:fldChar w:fldCharType="separate"/>
+      </w:r>
+      <w:r>
+        <w:rPr>
+          <w:noProof/>
+        </w:rPr>
+        <w:t>4</w:t>
+      </w:r>
+      <w:r>
+        <w:fldChar w:fldCharType="end"/>
+      </w:r>
+      <w:r>
+        <w:t xml:space="preserve">. </w:t>
+      </w:r>
+      <w:r>
+        <w:t>Crear cuenta en Espacio Campus France</w:t>
+      </w:r>
+    </w:p>
+    <w:p>
+      <w:r>
+        <w:t xml:space="preserve">Antes de crear tu cuenta, ponte en contacto con el </w:t>
+      </w:r>
+      <w:r>
+        <w:t xml:space="preserve"> </w:t>
+      </w:r>
+      <w:hyperlink r:id="rId21" w:history="1">
+        <w:r>
+          <w:rPr>
+            <w:rStyle w:val="Hipervnculo"/>
+          </w:rPr>
+          <w:t>responsable de campus France</w:t>
+        </w:r>
+      </w:hyperlink>
+      <w:r>
+        <w:t xml:space="preserve"> para que te guíe mejor en el proceso. H</w:t>
+      </w:r>
+      <w:r>
+        <w:t xml:space="preserve">ay que crear una cuenta en el </w:t>
+      </w:r>
+      <w:hyperlink r:id="rId22" w:history="1">
+        <w:r>
+          <w:rPr>
+            <w:rStyle w:val="Hipervnculo"/>
+          </w:rPr>
+          <w:t xml:space="preserve">espacio de campus </w:t>
+        </w:r>
+        <w:proofErr w:type="spellStart"/>
+        <w:r>
+          <w:rPr>
+            <w:rStyle w:val="Hipervnculo"/>
+          </w:rPr>
+          <w:t>france</w:t>
+        </w:r>
+        <w:proofErr w:type="spellEnd"/>
+      </w:hyperlink>
+      <w:r>
+        <w:t>. Aquí es donde hay que subir todos los documentos (originales y traducidos)</w:t>
+      </w:r>
+      <w:r>
+        <w:t>, información personal, información de maestría, certificaciones y todo lo necesario para que una universidad francesa te acepte o no. Este paso posiblemente es uno de los más tardados, así que trata de conseguir toda la documentación lo más antes posible.</w:t>
+      </w:r>
+    </w:p>
+    <w:p>
+      <w:r>
+        <w:t>Para este paso hay que tener:</w:t>
+      </w:r>
+    </w:p>
+    <w:p>
+      <w:pPr>
+        <w:pStyle w:val="Prrafodelista"/>
+        <w:numPr>
+          <w:ilvl w:val="0"/>
+          <w:numId w:val="19"/>
+        </w:numPr>
+      </w:pPr>
+      <w:proofErr w:type="spellStart"/>
+      <w:r>
+        <w:t>Curriculum</w:t>
+      </w:r>
+      <w:proofErr w:type="spellEnd"/>
+      <w:r>
+        <w:t xml:space="preserve"> (en tres idiomas también)</w:t>
+      </w:r>
+    </w:p>
+    <w:p>
+      <w:pPr>
+        <w:pStyle w:val="Prrafodelista"/>
+        <w:numPr>
+          <w:ilvl w:val="0"/>
+          <w:numId w:val="19"/>
+        </w:numPr>
+      </w:pPr>
+      <w:r>
+        <w:t>Carta de motivos en francés y/o inglés por cada maestría que se escoja</w:t>
+      </w:r>
+      <w:r>
+        <w:t xml:space="preserve">. </w:t>
+      </w:r>
+      <w:r>
+        <w:t>Busca modelos de “</w:t>
+      </w:r>
+      <w:proofErr w:type="spellStart"/>
+      <w:r>
+        <w:t>Lettre</w:t>
+      </w:r>
+      <w:proofErr w:type="spellEnd"/>
+      <w:r>
+        <w:t xml:space="preserve"> de </w:t>
+      </w:r>
+      <w:proofErr w:type="spellStart"/>
+      <w:r>
+        <w:t>motivation</w:t>
+      </w:r>
+      <w:proofErr w:type="spellEnd"/>
+      <w:r>
+        <w:t>” y úsalos para inspirarte.</w:t>
+      </w:r>
+    </w:p>
+    <w:p>
+      <w:pPr>
+        <w:pStyle w:val="Prrafodelista"/>
+        <w:numPr>
+          <w:ilvl w:val="0"/>
+          <w:numId w:val="19"/>
+        </w:numPr>
+      </w:pPr>
+      <w:r>
+        <w:t>Pasaporte válido</w:t>
+      </w:r>
+    </w:p>
+    <w:p>
+      <w:pPr>
+        <w:pStyle w:val="Prrafodelista"/>
+        <w:numPr>
+          <w:ilvl w:val="0"/>
+          <w:numId w:val="19"/>
+        </w:numPr>
+      </w:pPr>
+      <w:r>
+        <w:t>Fotografía para perfil</w:t>
+      </w:r>
+    </w:p>
+    <w:p>
+      <w:pPr>
+        <w:pStyle w:val="Prrafodelista"/>
+        <w:numPr>
+          <w:ilvl w:val="0"/>
+          <w:numId w:val="19"/>
+        </w:numPr>
+      </w:pPr>
+      <w:r>
+        <w:t>Tener PDF de los documentos traducidos y originales</w:t>
+      </w:r>
+    </w:p>
+    <w:p>
+      <w:pPr>
+        <w:pStyle w:val="Prrafodelista"/>
+        <w:numPr>
+          <w:ilvl w:val="0"/>
+          <w:numId w:val="19"/>
+        </w:numPr>
+      </w:pPr>
+      <w:r>
+        <w:t>Certificación DELF</w:t>
+      </w:r>
+    </w:p>
+    <w:p>
+      <w:r>
+        <w:t xml:space="preserve">Todos los documentos deben de pesar menos de 300 kB, por lo que recomiendo usar la herramienta: </w:t>
+      </w:r>
+      <w:hyperlink r:id="rId23" w:history="1">
+        <w:r>
+          <w:rPr>
+            <w:rStyle w:val="Hipervnculo"/>
+          </w:rPr>
+          <w:t>Free PDF Compresor</w:t>
+        </w:r>
+      </w:hyperlink>
+      <w:r>
+        <w:t xml:space="preserve"> para reducir el tamaño de los </w:t>
+      </w:r>
+      <w:proofErr w:type="spellStart"/>
+      <w:r>
+        <w:t>pdf</w:t>
+      </w:r>
+      <w:proofErr w:type="spellEnd"/>
+      <w:r>
+        <w:t xml:space="preserve"> y no perder tanta calidad.</w:t>
+      </w:r>
+    </w:p>
+    <w:p>
+      <w:r>
+        <w:t xml:space="preserve">Una vez llenado toda la información, se acepta que campus </w:t>
+      </w:r>
+      <w:proofErr w:type="spellStart"/>
+      <w:r>
+        <w:t>france</w:t>
+      </w:r>
+      <w:proofErr w:type="spellEnd"/>
+      <w:r>
+        <w:t xml:space="preserve"> los revise y vean que estén correctos antes de enviarlos a las universidades francesas. En caso de que sean erróneos, el responsable te dirá el por qué y </w:t>
+      </w:r>
+      <w:r>
+        <w:t>cómo</w:t>
+      </w:r>
+      <w:r>
+        <w:t xml:space="preserve"> corregirlos.</w:t>
+      </w:r>
+    </w:p>
+    <w:p>
+      <w:r>
+        <w:t>Una vez terminada la etapa de evalua</w:t>
+      </w:r>
+      <w:r>
+        <w:t>ción hay que pagar una cuota para realizar u</w:t>
+      </w:r>
+      <w:r>
+        <w:t xml:space="preserve">na entrevista con campus </w:t>
+      </w:r>
+      <w:proofErr w:type="spellStart"/>
+      <w:r>
+        <w:t>fran</w:t>
+      </w:r>
+      <w:r>
+        <w:t>ce</w:t>
+      </w:r>
+      <w:proofErr w:type="spellEnd"/>
+      <w:r>
+        <w:t>.</w:t>
+      </w:r>
+    </w:p>
+    <w:p>
+      <w:pPr>
+        <w:spacing w:before="0" w:after="240" w:line="252" w:lineRule="auto"/>
+        <w:ind w:left="0" w:right="0"/>
+        <w:jc w:val="left"/>
+      </w:pPr>
+    </w:p>
+    <w:p>
+      <w:pPr>
+        <w:spacing w:before="0" w:after="240" w:line="252" w:lineRule="auto"/>
+        <w:ind w:left="0" w:right="0"/>
+        <w:jc w:val="left"/>
+      </w:pPr>
+      <w:r>
+        <w:lastRenderedPageBreak/>
+        <w:br w:type="page"/>
+      </w:r>
+    </w:p>
+    <w:p>
+      <w:pPr>
+        <w:spacing w:before="0" w:after="240" w:line="252" w:lineRule="auto"/>
+        <w:ind w:left="0" w:right="0"/>
+        <w:jc w:val="left"/>
+      </w:pPr>
+    </w:p>
+    <w:p>
+      <w:pPr>
+        <w:pStyle w:val="Ttulo2"/>
+      </w:pPr>
+      <w:r>
+        <w:t>Anexos</w:t>
+      </w:r>
+    </w:p>
+    <w:p>
+      <w:pPr>
+        <w:pStyle w:val="Ttulo3"/>
+        <w:rPr>
+          <w:rFonts w:ascii="Arial" w:hAnsi="Arial" w:cs="Arial"/>
+        </w:rPr>
+      </w:pPr>
+      <w:r>
+        <w:t>Anexo 1. Ejemplo de proyecto profesional</w:t>
+      </w:r>
+    </w:p>
+    <w:p>
+      <w:pPr>
+        <w:jc w:val="center"/>
+        <w:rPr>
+          <w:rFonts w:ascii="Arial" w:hAnsi="Arial" w:cs="Arial"/>
+          <w:szCs w:val="24"/>
+        </w:rPr>
+      </w:pPr>
+      <w:r>
+        <w:rPr>
+          <w:rFonts w:ascii="Arial" w:hAnsi="Arial" w:cs="Arial"/>
+          <w:szCs w:val="24"/>
+        </w:rPr>
+        <w:t>Proyecto profesional</w:t>
+      </w:r>
+    </w:p>
+    <w:p>
+      <w:pPr>
+        <w:rPr>
+          <w:rFonts w:ascii="Arial" w:hAnsi="Arial" w:cs="Arial"/>
+          <w:szCs w:val="24"/>
+        </w:rPr>
+      </w:pPr>
+      <w:r>
+        <w:rPr>
+          <w:rFonts w:ascii="Arial" w:hAnsi="Arial" w:cs="Arial"/>
+          <w:szCs w:val="24"/>
+        </w:rPr>
+        <w:t>Se estima que para el año 2020 más de 20 mil millones de dispositivos estén conectados, esto permite la creación de nuevas oportunidades de desarrollo, tales como el servicio, creación de aplicaciones y el diseño para sistemas conectados. Poco menos de 10 años, la ciudad de Chihuahua era caracterizada por el área de la manufactura, sin embargo, por la necesidad del mercado, se ha tenido que ir poco a poco adaptando a la necesidad de creación de software para sistemas conectados, por lo que tener especialistas en esta área es de suma importancia para seguir satisfaciendo esta necesidad. Actualmente aproximadamente 20 empresas en el país se especializan en el desarrollo de sistemas, software y servicios para sistemas embebidos y sólo 6 universidades dentro del país dan la especialización en el tema de sistemas embebidos. Esto crea una problemática para el desarrollo de especialistas, por lo que una gran estrategia es adquirir el conocimiento de fuera.</w:t>
+      </w:r>
+    </w:p>
+    <w:p>
+      <w:pPr>
+        <w:rPr>
+          <w:rFonts w:ascii="Arial" w:hAnsi="Arial" w:cs="Arial"/>
+          <w:szCs w:val="24"/>
+        </w:rPr>
+      </w:pPr>
+      <w:r>
+        <w:rPr>
+          <w:rFonts w:ascii="Arial" w:hAnsi="Arial" w:cs="Arial"/>
+          <w:szCs w:val="24"/>
+        </w:rPr>
+        <w:t>Siempre he estado fascinado por la programación, en especial los sistemas embebidos conectados a la nube o también llamado internet de las cosas, por lo que me gustaría especializarme en esta área. La maestría “Ingrese aquí el nombre” me permitirá obtener el conocimiento práctico y teórico para resolver los problemas que enfrentan los sistemas actualmente tales como la comunicación inalámbrica de los dispositivos, el transporte de los datos que manejan y la seguridad de los datos obtenidos para crear y desarrollas sistemas y servicios para el internet de las cosas.</w:t>
+      </w:r>
+    </w:p>
+    <w:p>
+      <w:pPr>
+        <w:rPr>
+          <w:rFonts w:ascii="Arial" w:hAnsi="Arial" w:cs="Arial"/>
+          <w:szCs w:val="24"/>
+        </w:rPr>
+      </w:pPr>
+      <w:r>
+        <w:rPr>
+          <w:rFonts w:ascii="Arial" w:hAnsi="Arial" w:cs="Arial"/>
+          <w:szCs w:val="24"/>
+        </w:rPr>
+        <w:t xml:space="preserve">La educación puede ser </w:t>
+      </w:r>
+      <w:proofErr w:type="gramStart"/>
+      <w:r>
+        <w:rPr>
+          <w:rFonts w:ascii="Arial" w:hAnsi="Arial" w:cs="Arial"/>
+          <w:szCs w:val="24"/>
+        </w:rPr>
+        <w:t>visto</w:t>
+      </w:r>
+      <w:proofErr w:type="gramEnd"/>
+      <w:r>
+        <w:rPr>
+          <w:rFonts w:ascii="Arial" w:hAnsi="Arial" w:cs="Arial"/>
+          <w:szCs w:val="24"/>
+        </w:rPr>
+        <w:t xml:space="preserve"> como una herramienta de desarrollo para las personas, pero también para los países por lo que estoy firmemente convencido que la educación permite que la economía crezca, de modo que estoy comprometido en promover en el largo plazo dichos conocimientos para el crecimiento de la región y del país.</w:t>
+      </w:r>
+    </w:p>
+    <w:p>
+      <w:pPr>
+        <w:jc w:val="center"/>
+        <w:rPr>
+          <w:rFonts w:ascii="Arial" w:hAnsi="Arial" w:cs="Arial"/>
+          <w:szCs w:val="24"/>
+          <w:lang w:val="fr-FR"/>
+        </w:rPr>
+      </w:pPr>
+      <w:r>
+        <w:rPr>
+          <w:rFonts w:ascii="Arial" w:hAnsi="Arial" w:cs="Arial"/>
+          <w:szCs w:val="24"/>
+          <w:lang w:val="fr-FR"/>
+        </w:rPr>
+        <w:t>_____________________________________________</w:t>
+      </w:r>
+    </w:p>
+    <w:p>
+      <w:pPr>
+        <w:jc w:val="center"/>
+        <w:rPr>
+          <w:rFonts w:ascii="Arial" w:hAnsi="Arial" w:cs="Arial"/>
+          <w:szCs w:val="24"/>
+          <w:lang w:val="fr-FR"/>
+        </w:rPr>
+      </w:pPr>
+      <w:r>
+        <w:rPr>
+          <w:rFonts w:ascii="Arial" w:hAnsi="Arial" w:cs="Arial"/>
+          <w:szCs w:val="24"/>
+          <w:lang w:val="fr-FR"/>
+        </w:rPr>
+        <w:t>[NOMBRE COMPLETO]</w:t>
+      </w:r>
+    </w:p>
+    <w:p>
+      <w:pPr>
+        <w:pStyle w:val="Ttulo3"/>
+        <w:rPr>
+          <w:rFonts w:ascii="Arial" w:hAnsi="Arial" w:cs="Arial"/>
+          <w:lang w:val="fr-FR"/>
+        </w:rPr>
+      </w:pPr>
+      <w:r>
+        <w:lastRenderedPageBreak/>
+        <w:t>Anexo 2</w:t>
+      </w:r>
+      <w:r>
+        <w:t xml:space="preserve">. </w:t>
+      </w:r>
+      <w:r>
+        <w:rPr>
+          <w:lang w:val="fr-FR"/>
+        </w:rPr>
+        <w:t>Ejemplo de carta de motivos</w:t>
+      </w:r>
+    </w:p>
+    <w:p>
+      <w:pPr>
+        <w:spacing w:line="336" w:lineRule="auto"/>
+        <w:rPr>
+          <w:rFonts w:ascii="Arial" w:hAnsi="Arial" w:cs="Arial"/>
+          <w:szCs w:val="24"/>
+          <w:lang w:val="fr-FR"/>
+        </w:rPr>
+      </w:pPr>
+      <w:r>
+        <w:rPr>
+          <w:rFonts w:ascii="Arial" w:hAnsi="Arial" w:cs="Arial"/>
+          <w:szCs w:val="24"/>
+          <w:lang w:val="fr-FR"/>
+        </w:rPr>
+        <w:t>Objet : Candidature à l'intégration de votre Master Informatique</w:t>
+      </w:r>
+    </w:p>
+    <w:p>
+      <w:pPr>
+        <w:spacing w:line="336" w:lineRule="auto"/>
+        <w:jc w:val="right"/>
+        <w:rPr>
+          <w:rFonts w:ascii="Arial" w:hAnsi="Arial" w:cs="Arial"/>
+          <w:szCs w:val="24"/>
+          <w:lang w:val="fr-FR"/>
+        </w:rPr>
+      </w:pPr>
+      <w:r>
+        <w:rPr>
+          <w:rFonts w:ascii="Arial" w:hAnsi="Arial" w:cs="Arial"/>
+          <w:szCs w:val="24"/>
+          <w:lang w:val="fr-FR"/>
+        </w:rPr>
+        <w:t>Chihuahua, Chihuahua, Mexique le 2</w:t>
+      </w:r>
+      <w:r>
+        <w:rPr>
+          <w:rFonts w:ascii="Arial" w:hAnsi="Arial" w:cs="Arial"/>
+          <w:szCs w:val="24"/>
+          <w:lang w:val="fr-FR"/>
+        </w:rPr>
+        <w:t>6</w:t>
+      </w:r>
+      <w:r>
+        <w:rPr>
+          <w:rFonts w:ascii="Arial" w:hAnsi="Arial" w:cs="Arial"/>
+          <w:szCs w:val="24"/>
+          <w:lang w:val="fr-FR"/>
+        </w:rPr>
+        <w:t xml:space="preserve"> Janvier 2018</w:t>
+      </w:r>
+    </w:p>
+    <w:p>
+      <w:pPr>
+        <w:spacing w:line="336" w:lineRule="auto"/>
+        <w:rPr>
+          <w:rFonts w:ascii="Arial" w:hAnsi="Arial" w:cs="Arial"/>
+          <w:szCs w:val="24"/>
+          <w:lang w:val="fr-FR"/>
+        </w:rPr>
+      </w:pPr>
+      <w:r>
+        <w:rPr>
+          <w:rFonts w:ascii="Arial" w:hAnsi="Arial" w:cs="Arial"/>
+          <w:szCs w:val="24"/>
+          <w:lang w:val="fr-FR"/>
+        </w:rPr>
+        <w:t>Madame, Monsieur,</w:t>
+      </w:r>
+    </w:p>
+    <w:p>
+      <w:pPr>
+        <w:spacing w:line="336" w:lineRule="auto"/>
+        <w:rPr>
+          <w:rFonts w:ascii="Arial" w:hAnsi="Arial" w:cs="Arial"/>
+          <w:szCs w:val="24"/>
+          <w:lang w:val="fr-FR"/>
+        </w:rPr>
+      </w:pPr>
+      <w:r>
+        <w:rPr>
+          <w:rFonts w:ascii="Arial" w:hAnsi="Arial" w:cs="Arial"/>
+          <w:szCs w:val="24"/>
+          <w:lang w:val="fr-FR"/>
+        </w:rPr>
+        <w:t>Actuellement en obtenant mon diplôme d’ingénieur à L’université Technologie de Chihuahua</w:t>
+      </w:r>
+      <w:r>
+        <w:rPr>
+          <w:rFonts w:ascii="Arial" w:hAnsi="Arial" w:cs="Arial"/>
+          <w:szCs w:val="24"/>
+          <w:lang w:val="fr-FR"/>
+        </w:rPr>
+        <w:t>,</w:t>
+      </w:r>
+      <w:r>
+        <w:rPr>
+          <w:rFonts w:ascii="Arial" w:hAnsi="Arial" w:cs="Arial"/>
+          <w:szCs w:val="24"/>
+          <w:lang w:val="fr-FR"/>
+        </w:rPr>
+        <w:t xml:space="preserve"> et en travaillant comment Ingénieur en </w:t>
+      </w:r>
+      <w:proofErr w:type="spellStart"/>
+      <w:r>
+        <w:rPr>
+          <w:rFonts w:ascii="Arial" w:hAnsi="Arial" w:cs="Arial"/>
+          <w:szCs w:val="24"/>
+          <w:lang w:val="fr-FR"/>
+        </w:rPr>
+        <w:t>Firmware</w:t>
+      </w:r>
+      <w:proofErr w:type="spellEnd"/>
+      <w:r>
+        <w:rPr>
+          <w:rFonts w:ascii="Arial" w:hAnsi="Arial" w:cs="Arial"/>
+          <w:szCs w:val="24"/>
+          <w:lang w:val="fr-FR"/>
+        </w:rPr>
+        <w:t xml:space="preserve"> à </w:t>
+      </w:r>
+      <w:proofErr w:type="spellStart"/>
+      <w:r>
+        <w:rPr>
+          <w:rFonts w:ascii="Arial" w:hAnsi="Arial" w:cs="Arial"/>
+          <w:szCs w:val="24"/>
+          <w:lang w:val="fr-FR"/>
+        </w:rPr>
+        <w:t>Resideo</w:t>
+      </w:r>
+      <w:proofErr w:type="spellEnd"/>
+      <w:r>
+        <w:rPr>
+          <w:rFonts w:ascii="Arial" w:hAnsi="Arial" w:cs="Arial"/>
+          <w:szCs w:val="24"/>
+          <w:lang w:val="fr-FR"/>
+        </w:rPr>
+        <w:t xml:space="preserve">, je souhaite continuer à approfondir mes connaissances et je vous présente ma candidature pour étudier le Master Informatique et continuer </w:t>
+      </w:r>
+      <w:r>
+        <w:rPr>
+          <w:rFonts w:ascii="Arial" w:hAnsi="Arial" w:cs="Arial"/>
+          <w:szCs w:val="24"/>
+          <w:lang w:val="fr-FR"/>
+        </w:rPr>
+        <w:t xml:space="preserve">poursuivre avec la </w:t>
+      </w:r>
+      <w:r>
+        <w:rPr>
+          <w:rFonts w:ascii="Arial" w:hAnsi="Arial" w:cs="Arial"/>
+          <w:szCs w:val="24"/>
+          <w:lang w:val="fr-FR"/>
+        </w:rPr>
+        <w:t>spécialisation de systèmes et services pour l'internet des objets au sein de votre université.</w:t>
+      </w:r>
+    </w:p>
+    <w:p>
+      <w:pPr>
+        <w:spacing w:line="336" w:lineRule="auto"/>
+        <w:rPr>
+          <w:rFonts w:ascii="Arial" w:hAnsi="Arial" w:cs="Arial"/>
+          <w:szCs w:val="24"/>
+          <w:lang w:val="fr-FR"/>
+        </w:rPr>
+      </w:pPr>
+      <w:r>
+        <w:rPr>
+          <w:rFonts w:ascii="Arial" w:hAnsi="Arial" w:cs="Arial"/>
+          <w:szCs w:val="24"/>
+          <w:lang w:val="fr-FR"/>
+        </w:rPr>
+        <w:t xml:space="preserve">Au cours de mes études à l’école ingénieur et en travaillant comme ingénieur en </w:t>
+      </w:r>
+      <w:proofErr w:type="spellStart"/>
+      <w:r>
+        <w:rPr>
+          <w:rFonts w:ascii="Arial" w:hAnsi="Arial" w:cs="Arial"/>
+          <w:szCs w:val="24"/>
+          <w:lang w:val="fr-FR"/>
+        </w:rPr>
+        <w:t>Firmware</w:t>
+      </w:r>
+      <w:proofErr w:type="spellEnd"/>
+      <w:r>
+        <w:rPr>
+          <w:rFonts w:ascii="Arial" w:hAnsi="Arial" w:cs="Arial"/>
+          <w:szCs w:val="24"/>
+          <w:lang w:val="fr-FR"/>
+        </w:rPr>
+        <w:t xml:space="preserve">, j’ai été fasciné le domaine de l’informatique et </w:t>
+      </w:r>
+      <w:r>
+        <w:rPr>
+          <w:rFonts w:ascii="Arial" w:hAnsi="Arial" w:cs="Arial"/>
+          <w:szCs w:val="24"/>
+          <w:lang w:val="fr-FR"/>
+        </w:rPr>
+        <w:t xml:space="preserve">de </w:t>
+      </w:r>
+      <w:r>
+        <w:rPr>
+          <w:rFonts w:ascii="Arial" w:hAnsi="Arial" w:cs="Arial"/>
+          <w:szCs w:val="24"/>
+          <w:lang w:val="fr-FR"/>
+        </w:rPr>
+        <w:t>l’électronique (</w:t>
+      </w:r>
+      <w:r>
+        <w:rPr>
+          <w:rFonts w:ascii="Arial" w:hAnsi="Arial" w:cs="Arial"/>
+          <w:szCs w:val="24"/>
+          <w:lang w:val="fr-FR"/>
+        </w:rPr>
+        <w:t>plus particulièrement par</w:t>
+      </w:r>
+      <w:r>
+        <w:rPr>
+          <w:rFonts w:ascii="Arial" w:hAnsi="Arial" w:cs="Arial"/>
+          <w:szCs w:val="24"/>
+          <w:lang w:val="fr-FR"/>
+        </w:rPr>
+        <w:t xml:space="preserve"> les systèmes embarqués et l’internet des objets)</w:t>
+      </w:r>
+      <w:r>
+        <w:rPr>
+          <w:rFonts w:ascii="Arial" w:hAnsi="Arial" w:cs="Arial"/>
+          <w:szCs w:val="24"/>
+          <w:lang w:val="fr-FR"/>
+        </w:rPr>
+        <w:t>.</w:t>
+      </w:r>
+      <w:r>
+        <w:rPr>
+          <w:rFonts w:ascii="Arial" w:hAnsi="Arial" w:cs="Arial"/>
+          <w:szCs w:val="24"/>
+          <w:lang w:val="fr-FR"/>
+        </w:rPr>
+        <w:t xml:space="preserve"> L'informatique ne </w:t>
+      </w:r>
+      <w:r>
+        <w:rPr>
+          <w:rFonts w:ascii="Arial" w:hAnsi="Arial" w:cs="Arial"/>
+          <w:szCs w:val="24"/>
+          <w:lang w:val="fr-FR"/>
+        </w:rPr>
+        <w:t xml:space="preserve">se </w:t>
+      </w:r>
+      <w:r>
+        <w:rPr>
+          <w:rFonts w:ascii="Arial" w:hAnsi="Arial" w:cs="Arial"/>
+          <w:szCs w:val="24"/>
+          <w:lang w:val="fr-FR"/>
+        </w:rPr>
+        <w:t>limite</w:t>
+      </w:r>
+      <w:r>
+        <w:rPr>
+          <w:rFonts w:ascii="Arial" w:hAnsi="Arial" w:cs="Arial"/>
+          <w:szCs w:val="24"/>
+          <w:lang w:val="fr-FR"/>
+        </w:rPr>
+        <w:t xml:space="preserve"> pas</w:t>
+      </w:r>
+      <w:r>
+        <w:rPr>
+          <w:rFonts w:ascii="Arial" w:hAnsi="Arial" w:cs="Arial"/>
+          <w:szCs w:val="24"/>
+          <w:lang w:val="fr-FR"/>
+        </w:rPr>
+        <w:t xml:space="preserve"> pour moi aux enseignements académiques et au travail, elle fait partie </w:t>
+      </w:r>
+      <w:r>
+        <w:rPr>
+          <w:rFonts w:ascii="Arial" w:hAnsi="Arial" w:cs="Arial"/>
+          <w:szCs w:val="24"/>
+          <w:lang w:val="fr-FR"/>
+        </w:rPr>
+        <w:t xml:space="preserve">intégrante </w:t>
+      </w:r>
+      <w:r>
+        <w:rPr>
+          <w:rFonts w:ascii="Arial" w:hAnsi="Arial" w:cs="Arial"/>
+          <w:szCs w:val="24"/>
+          <w:lang w:val="fr-FR"/>
+        </w:rPr>
+        <w:t xml:space="preserve">de mon quotidien. </w:t>
+      </w:r>
+    </w:p>
+    <w:p>
+      <w:pPr>
+        <w:spacing w:line="336" w:lineRule="auto"/>
+        <w:rPr>
+          <w:rFonts w:ascii="Arial" w:hAnsi="Arial" w:cs="Arial"/>
+          <w:szCs w:val="24"/>
+          <w:lang w:val="fr-FR"/>
+        </w:rPr>
+      </w:pPr>
+      <w:r>
+        <w:rPr>
+          <w:rFonts w:ascii="Arial" w:hAnsi="Arial" w:cs="Arial"/>
+          <w:szCs w:val="24"/>
+          <w:lang w:val="fr-FR"/>
+        </w:rPr>
+        <w:t>Effectuer le Master 1 en Informatique serait ainsi un complément essentiel à mes connaissances acquises</w:t>
+      </w:r>
+      <w:r>
+        <w:rPr>
+          <w:rFonts w:ascii="Arial" w:hAnsi="Arial" w:cs="Arial"/>
+          <w:szCs w:val="24"/>
+          <w:lang w:val="fr-FR"/>
+        </w:rPr>
+        <w:t>,</w:t>
+      </w:r>
+      <w:r>
+        <w:rPr>
+          <w:rFonts w:ascii="Arial" w:hAnsi="Arial" w:cs="Arial"/>
+          <w:szCs w:val="24"/>
+          <w:lang w:val="fr-FR"/>
+        </w:rPr>
+        <w:t xml:space="preserve"> et les enseignements dispensés s’inscriraient parfaitement dans la </w:t>
+      </w:r>
+      <w:r>
+        <w:rPr>
+          <w:rFonts w:ascii="Arial" w:hAnsi="Arial" w:cs="Arial"/>
+          <w:szCs w:val="24"/>
+          <w:lang w:val="fr-FR"/>
+        </w:rPr>
+        <w:t>poursuite</w:t>
+      </w:r>
+      <w:r>
+        <w:rPr>
+          <w:rFonts w:ascii="Arial" w:hAnsi="Arial" w:cs="Arial"/>
+          <w:szCs w:val="24"/>
+          <w:lang w:val="fr-FR"/>
+        </w:rPr>
+        <w:t xml:space="preserve"> de mon projet professionnel. Le master me permettra d’obtenir les connaissances pratiques et théoriques nécessaires pour résoudre les problèmes auxquels les systèmes sont actuellement confrontés, tels que la communication sans fil des dispositifs, le transport des données et la sécurité des données obtenues pour concevoir et développer des systèmes et des services pour l'Internet des objets.</w:t>
+      </w:r>
+    </w:p>
+    <w:p>
+      <w:pPr>
+        <w:spacing w:line="336" w:lineRule="auto"/>
+        <w:rPr>
+          <w:rFonts w:ascii="Arial" w:hAnsi="Arial" w:cs="Arial"/>
+          <w:szCs w:val="24"/>
+          <w:lang w:val="fr-FR"/>
+        </w:rPr>
+      </w:pPr>
+      <w:r>
+        <w:rPr>
+          <w:rFonts w:ascii="Arial" w:hAnsi="Arial" w:cs="Arial"/>
+          <w:szCs w:val="24"/>
+          <w:lang w:val="fr-FR"/>
+        </w:rPr>
+        <w:t>Disposant de la capacité de travail et de la motivation nécessaires à la réussite d’un master, je sollicite votre bienveillance à l’égard de mon dossier pour mon admission au Master 1 en Informatique.</w:t>
+      </w:r>
+    </w:p>
+    <w:p>
+      <w:pPr>
+        <w:spacing w:line="336" w:lineRule="auto"/>
+        <w:rPr>
+          <w:rFonts w:ascii="Arial" w:hAnsi="Arial" w:cs="Arial"/>
+          <w:szCs w:val="24"/>
+          <w:lang w:val="fr-FR"/>
+        </w:rPr>
+      </w:pPr>
+      <w:r>
+        <w:rPr>
+          <w:rFonts w:ascii="Arial" w:hAnsi="Arial" w:cs="Arial"/>
+          <w:szCs w:val="24"/>
+          <w:lang w:val="fr-FR"/>
+        </w:rPr>
+        <w:t>Je vous prie d’agréer, Madame ou Monsieur, l’expression de ma considération respectueuse.</w:t>
+      </w:r>
+    </w:p>
+    <w:p>
+      <w:pPr>
+        <w:spacing w:line="336" w:lineRule="auto"/>
+        <w:ind w:firstLine="709"/>
+        <w:rPr>
+          <w:rFonts w:ascii="Arial" w:hAnsi="Arial" w:cs="Arial"/>
+          <w:szCs w:val="24"/>
+          <w:lang w:val="fr-FR"/>
+        </w:rPr>
+      </w:pPr>
+    </w:p>
+    <w:p>
+      <w:pPr>
+        <w:spacing w:line="336" w:lineRule="auto"/>
+        <w:jc w:val="center"/>
+        <w:rPr>
+          <w:rFonts w:ascii="Arial" w:hAnsi="Arial" w:cs="Arial"/>
+          <w:szCs w:val="24"/>
+          <w:lang w:val="fr-FR"/>
+        </w:rPr>
+      </w:pPr>
+      <w:r>
+        <w:rPr>
+          <w:rFonts w:ascii="Arial" w:hAnsi="Arial" w:cs="Arial"/>
+          <w:szCs w:val="24"/>
+          <w:lang w:val="fr-FR"/>
+        </w:rPr>
+        <w:t>_____________________________________________</w:t>
+      </w:r>
+    </w:p>
+    <w:p>
+      <w:pPr>
+        <w:spacing w:line="336" w:lineRule="auto"/>
+        <w:jc w:val="center"/>
+        <w:rPr>
+          <w:rFonts w:ascii="Arial" w:hAnsi="Arial" w:cs="Arial"/>
+          <w:szCs w:val="24"/>
+          <w:lang w:val="fr-FR"/>
+        </w:rPr>
+      </w:pPr>
+      <w:r>
+        <w:rPr>
+          <w:rFonts w:ascii="Arial" w:hAnsi="Arial" w:cs="Arial"/>
+          <w:szCs w:val="24"/>
+          <w:lang w:val="fr-FR"/>
+        </w:rPr>
+        <w:t>[PRENOM NOM]</w:t>
+      </w:r>
+    </w:p>
+    <w:p/>
     <w:sectPr>
-      <w:headerReference w:type="default" r:id="rId12"/>
-      <w:footerReference w:type="default" r:id="rId13"/>
-      <w:headerReference w:type="first" r:id="rId14"/>
+      <w:headerReference w:type="default" r:id="rId24"/>
+      <w:footerReference w:type="default" r:id="rId25"/>
+      <w:headerReference w:type="first" r:id="rId26"/>
       <w:pgSz w:w="11906" w:h="16838" w:code="9"/>
       <w:pgMar w:top="1440" w:right="1440" w:bottom="1440" w:left="1440" w:header="720" w:footer="576" w:gutter="0"/>
       <w:pgNumType w:start="0"/>
@@ -1104,7 +2953,7 @@
               <w:noProof/>
               <w:lang w:bidi="es-ES"/>
             </w:rPr>
-            <w:t>1</w:t>
+            <w:t>12</w:t>
           </w:r>
           <w:r>
             <w:rPr>
@@ -1514,6 +3363,119 @@
     </w:lvl>
   </w:abstractNum>
   <w:abstractNum w:abstractNumId="10" w15:restartNumberingAfterBreak="0">
+    <w:nsid w:val="0E1B5D69"/>
+    <w:multiLevelType w:val="hybridMultilevel"/>
+    <w:tmpl w:val="DDD260C2"/>
+    <w:lvl w:ilvl="0" w:tplc="FA60028A">
+      <w:start w:val="21"/>
+      <w:numFmt w:val="bullet"/>
+      <w:lvlText w:val="-"/>
+      <w:lvlJc w:val="left"/>
+      <w:pPr>
+        <w:ind w:left="417" w:hanging="360"/>
+      </w:pPr>
+      <w:rPr>
+        <w:rFonts w:ascii="Calibri" w:eastAsiaTheme="minorEastAsia" w:hAnsi="Calibri" w:cs="Calibri" w:hint="default"/>
+      </w:rPr>
+    </w:lvl>
+    <w:lvl w:ilvl="1" w:tplc="080A0003" w:tentative="1">
+      <w:start w:val="1"/>
+      <w:numFmt w:val="bullet"/>
+      <w:lvlText w:val="o"/>
+      <w:lvlJc w:val="left"/>
+      <w:pPr>
+        <w:ind w:left="1137" w:hanging="360"/>
+      </w:pPr>
+      <w:rPr>
+        <w:rFonts w:ascii="Courier New" w:hAnsi="Courier New" w:cs="Courier New" w:hint="default"/>
+      </w:rPr>
+    </w:lvl>
+    <w:lvl w:ilvl="2" w:tplc="080A0005" w:tentative="1">
+      <w:start w:val="1"/>
+      <w:numFmt w:val="bullet"/>
+      <w:lvlText w:val=""/>
+      <w:lvlJc w:val="left"/>
+      <w:pPr>
+        <w:ind w:left="1857" w:hanging="360"/>
+      </w:pPr>
+      <w:rPr>
+        <w:rFonts w:ascii="Wingdings" w:hAnsi="Wingdings" w:hint="default"/>
+      </w:rPr>
+    </w:lvl>
+    <w:lvl w:ilvl="3" w:tplc="080A0001" w:tentative="1">
+      <w:start w:val="1"/>
+      <w:numFmt w:val="bullet"/>
+      <w:lvlText w:val=""/>
+      <w:lvlJc w:val="left"/>
+      <w:pPr>
+        <w:ind w:left="2577" w:hanging="360"/>
+      </w:pPr>
+      <w:rPr>
+        <w:rFonts w:ascii="Symbol" w:hAnsi="Symbol" w:hint="default"/>
+      </w:rPr>
+    </w:lvl>
+    <w:lvl w:ilvl="4" w:tplc="080A0003" w:tentative="1">
+      <w:start w:val="1"/>
+      <w:numFmt w:val="bullet"/>
+      <w:lvlText w:val="o"/>
+      <w:lvlJc w:val="left"/>
+      <w:pPr>
+        <w:ind w:left="3297" w:hanging="360"/>
+      </w:pPr>
+      <w:rPr>
+        <w:rFonts w:ascii="Courier New" w:hAnsi="Courier New" w:cs="Courier New" w:hint="default"/>
+      </w:rPr>
+    </w:lvl>
+    <w:lvl w:ilvl="5" w:tplc="080A0005" w:tentative="1">
+      <w:start w:val="1"/>
+      <w:numFmt w:val="bullet"/>
+      <w:lvlText w:val=""/>
+      <w:lvlJc w:val="left"/>
+      <w:pPr>
+        <w:ind w:left="4017" w:hanging="360"/>
+      </w:pPr>
+      <w:rPr>
+        <w:rFonts w:ascii="Wingdings" w:hAnsi="Wingdings" w:hint="default"/>
+      </w:rPr>
+    </w:lvl>
+    <w:lvl w:ilvl="6" w:tplc="080A0001" w:tentative="1">
+      <w:start w:val="1"/>
+      <w:numFmt w:val="bullet"/>
+      <w:lvlText w:val=""/>
+      <w:lvlJc w:val="left"/>
+      <w:pPr>
+        <w:ind w:left="4737" w:hanging="360"/>
+      </w:pPr>
+      <w:rPr>
+        <w:rFonts w:ascii="Symbol" w:hAnsi="Symbol" w:hint="default"/>
+      </w:rPr>
+    </w:lvl>
+    <w:lvl w:ilvl="7" w:tplc="080A0003" w:tentative="1">
+      <w:start w:val="1"/>
+      <w:numFmt w:val="bullet"/>
+      <w:lvlText w:val="o"/>
+      <w:lvlJc w:val="left"/>
+      <w:pPr>
+        <w:ind w:left="5457" w:hanging="360"/>
+      </w:pPr>
+      <w:rPr>
+        <w:rFonts w:ascii="Courier New" w:hAnsi="Courier New" w:cs="Courier New" w:hint="default"/>
+      </w:rPr>
+    </w:lvl>
+    <w:lvl w:ilvl="8" w:tplc="080A0005" w:tentative="1">
+      <w:start w:val="1"/>
+      <w:numFmt w:val="bullet"/>
+      <w:lvlText w:val=""/>
+      <w:lvlJc w:val="left"/>
+      <w:pPr>
+        <w:ind w:left="6177" w:hanging="360"/>
+      </w:pPr>
+      <w:rPr>
+        <w:rFonts w:ascii="Wingdings" w:hAnsi="Wingdings" w:hint="default"/>
+      </w:rPr>
+    </w:lvl>
+  </w:abstractNum>
+  <w:abstractNum w:abstractNumId="11" w15:restartNumberingAfterBreak="0">
     <w:nsid w:val="1B914BDA"/>
     <w:multiLevelType w:val="hybridMultilevel"/>
     <w:tmpl w:val="7EEA5DA4"/>
@@ -1626,7 +3588,7 @@
       </w:rPr>
     </w:lvl>
   </w:abstractNum>
-  <w:abstractNum w:abstractNumId="11" w15:restartNumberingAfterBreak="0">
+  <w:abstractNum w:abstractNumId="12" w15:restartNumberingAfterBreak="0">
     <w:nsid w:val="256D6D20"/>
     <w:multiLevelType w:val="hybridMultilevel"/>
     <w:tmpl w:val="207A72B4"/>
@@ -1739,7 +3701,120 @@
       </w:rPr>
     </w:lvl>
   </w:abstractNum>
-  <w:abstractNum w:abstractNumId="12" w15:restartNumberingAfterBreak="0">
+  <w:abstractNum w:abstractNumId="13" w15:restartNumberingAfterBreak="0">
+    <w:nsid w:val="34766282"/>
+    <w:multiLevelType w:val="hybridMultilevel"/>
+    <w:tmpl w:val="A5621908"/>
+    <w:lvl w:ilvl="0" w:tplc="080A0001">
+      <w:start w:val="1"/>
+      <w:numFmt w:val="bullet"/>
+      <w:lvlText w:val=""/>
+      <w:lvlJc w:val="left"/>
+      <w:pPr>
+        <w:ind w:left="777" w:hanging="360"/>
+      </w:pPr>
+      <w:rPr>
+        <w:rFonts w:ascii="Symbol" w:hAnsi="Symbol" w:hint="default"/>
+      </w:rPr>
+    </w:lvl>
+    <w:lvl w:ilvl="1" w:tplc="080A0003" w:tentative="1">
+      <w:start w:val="1"/>
+      <w:numFmt w:val="bullet"/>
+      <w:lvlText w:val="o"/>
+      <w:lvlJc w:val="left"/>
+      <w:pPr>
+        <w:ind w:left="1497" w:hanging="360"/>
+      </w:pPr>
+      <w:rPr>
+        <w:rFonts w:ascii="Courier New" w:hAnsi="Courier New" w:cs="Courier New" w:hint="default"/>
+      </w:rPr>
+    </w:lvl>
+    <w:lvl w:ilvl="2" w:tplc="080A0005" w:tentative="1">
+      <w:start w:val="1"/>
+      <w:numFmt w:val="bullet"/>
+      <w:lvlText w:val=""/>
+      <w:lvlJc w:val="left"/>
+      <w:pPr>
+        <w:ind w:left="2217" w:hanging="360"/>
+      </w:pPr>
+      <w:rPr>
+        <w:rFonts w:ascii="Wingdings" w:hAnsi="Wingdings" w:hint="default"/>
+      </w:rPr>
+    </w:lvl>
+    <w:lvl w:ilvl="3" w:tplc="080A0001" w:tentative="1">
+      <w:start w:val="1"/>
+      <w:numFmt w:val="bullet"/>
+      <w:lvlText w:val=""/>
+      <w:lvlJc w:val="left"/>
+      <w:pPr>
+        <w:ind w:left="2937" w:hanging="360"/>
+      </w:pPr>
+      <w:rPr>
+        <w:rFonts w:ascii="Symbol" w:hAnsi="Symbol" w:hint="default"/>
+      </w:rPr>
+    </w:lvl>
+    <w:lvl w:ilvl="4" w:tplc="080A0003" w:tentative="1">
+      <w:start w:val="1"/>
+      <w:numFmt w:val="bullet"/>
+      <w:lvlText w:val="o"/>
+      <w:lvlJc w:val="left"/>
+      <w:pPr>
+        <w:ind w:left="3657" w:hanging="360"/>
+      </w:pPr>
+      <w:rPr>
+        <w:rFonts w:ascii="Courier New" w:hAnsi="Courier New" w:cs="Courier New" w:hint="default"/>
+      </w:rPr>
+    </w:lvl>
+    <w:lvl w:ilvl="5" w:tplc="080A0005" w:tentative="1">
+      <w:start w:val="1"/>
+      <w:numFmt w:val="bullet"/>
+      <w:lvlText w:val=""/>
+      <w:lvlJc w:val="left"/>
+      <w:pPr>
+        <w:ind w:left="4377" w:hanging="360"/>
+      </w:pPr>
+      <w:rPr>
+        <w:rFonts w:ascii="Wingdings" w:hAnsi="Wingdings" w:hint="default"/>
+      </w:rPr>
+    </w:lvl>
+    <w:lvl w:ilvl="6" w:tplc="080A0001" w:tentative="1">
+      <w:start w:val="1"/>
+      <w:numFmt w:val="bullet"/>
+      <w:lvlText w:val=""/>
+      <w:lvlJc w:val="left"/>
+      <w:pPr>
+        <w:ind w:left="5097" w:hanging="360"/>
+      </w:pPr>
+      <w:rPr>
+        <w:rFonts w:ascii="Symbol" w:hAnsi="Symbol" w:hint="default"/>
+      </w:rPr>
+    </w:lvl>
+    <w:lvl w:ilvl="7" w:tplc="080A0003" w:tentative="1">
+      <w:start w:val="1"/>
+      <w:numFmt w:val="bullet"/>
+      <w:lvlText w:val="o"/>
+      <w:lvlJc w:val="left"/>
+      <w:pPr>
+        <w:ind w:left="5817" w:hanging="360"/>
+      </w:pPr>
+      <w:rPr>
+        <w:rFonts w:ascii="Courier New" w:hAnsi="Courier New" w:cs="Courier New" w:hint="default"/>
+      </w:rPr>
+    </w:lvl>
+    <w:lvl w:ilvl="8" w:tplc="080A0005" w:tentative="1">
+      <w:start w:val="1"/>
+      <w:numFmt w:val="bullet"/>
+      <w:lvlText w:val=""/>
+      <w:lvlJc w:val="left"/>
+      <w:pPr>
+        <w:ind w:left="6537" w:hanging="360"/>
+      </w:pPr>
+      <w:rPr>
+        <w:rFonts w:ascii="Wingdings" w:hAnsi="Wingdings" w:hint="default"/>
+      </w:rPr>
+    </w:lvl>
+  </w:abstractNum>
+  <w:abstractNum w:abstractNumId="14" w15:restartNumberingAfterBreak="0">
     <w:nsid w:val="4D993888"/>
     <w:multiLevelType w:val="hybridMultilevel"/>
     <w:tmpl w:val="E0525368"/>
@@ -1853,7 +3928,7 @@
       </w:rPr>
     </w:lvl>
   </w:abstractNum>
-  <w:abstractNum w:abstractNumId="13" w15:restartNumberingAfterBreak="0">
+  <w:abstractNum w:abstractNumId="15" w15:restartNumberingAfterBreak="0">
     <w:nsid w:val="5220575C"/>
     <w:multiLevelType w:val="hybridMultilevel"/>
     <w:tmpl w:val="78C6E0DE"/>
@@ -1966,7 +4041,7 @@
       </w:rPr>
     </w:lvl>
   </w:abstractNum>
-  <w:abstractNum w:abstractNumId="14" w15:restartNumberingAfterBreak="0">
+  <w:abstractNum w:abstractNumId="16" w15:restartNumberingAfterBreak="0">
     <w:nsid w:val="5FAE4FE8"/>
     <w:multiLevelType w:val="hybridMultilevel"/>
     <w:tmpl w:val="8B9ECB1A"/>
@@ -2079,11 +4154,124 @@
       </w:rPr>
     </w:lvl>
   </w:abstractNum>
+  <w:abstractNum w:abstractNumId="17" w15:restartNumberingAfterBreak="0">
+    <w:nsid w:val="68461356"/>
+    <w:multiLevelType w:val="hybridMultilevel"/>
+    <w:tmpl w:val="F62EEDBA"/>
+    <w:lvl w:ilvl="0" w:tplc="080A0001">
+      <w:start w:val="1"/>
+      <w:numFmt w:val="bullet"/>
+      <w:lvlText w:val=""/>
+      <w:lvlJc w:val="left"/>
+      <w:pPr>
+        <w:ind w:left="777" w:hanging="360"/>
+      </w:pPr>
+      <w:rPr>
+        <w:rFonts w:ascii="Symbol" w:hAnsi="Symbol" w:hint="default"/>
+      </w:rPr>
+    </w:lvl>
+    <w:lvl w:ilvl="1" w:tplc="080A0003" w:tentative="1">
+      <w:start w:val="1"/>
+      <w:numFmt w:val="bullet"/>
+      <w:lvlText w:val="o"/>
+      <w:lvlJc w:val="left"/>
+      <w:pPr>
+        <w:ind w:left="1497" w:hanging="360"/>
+      </w:pPr>
+      <w:rPr>
+        <w:rFonts w:ascii="Courier New" w:hAnsi="Courier New" w:cs="Courier New" w:hint="default"/>
+      </w:rPr>
+    </w:lvl>
+    <w:lvl w:ilvl="2" w:tplc="080A0005" w:tentative="1">
+      <w:start w:val="1"/>
+      <w:numFmt w:val="bullet"/>
+      <w:lvlText w:val=""/>
+      <w:lvlJc w:val="left"/>
+      <w:pPr>
+        <w:ind w:left="2217" w:hanging="360"/>
+      </w:pPr>
+      <w:rPr>
+        <w:rFonts w:ascii="Wingdings" w:hAnsi="Wingdings" w:hint="default"/>
+      </w:rPr>
+    </w:lvl>
+    <w:lvl w:ilvl="3" w:tplc="080A0001" w:tentative="1">
+      <w:start w:val="1"/>
+      <w:numFmt w:val="bullet"/>
+      <w:lvlText w:val=""/>
+      <w:lvlJc w:val="left"/>
+      <w:pPr>
+        <w:ind w:left="2937" w:hanging="360"/>
+      </w:pPr>
+      <w:rPr>
+        <w:rFonts w:ascii="Symbol" w:hAnsi="Symbol" w:hint="default"/>
+      </w:rPr>
+    </w:lvl>
+    <w:lvl w:ilvl="4" w:tplc="080A0003" w:tentative="1">
+      <w:start w:val="1"/>
+      <w:numFmt w:val="bullet"/>
+      <w:lvlText w:val="o"/>
+      <w:lvlJc w:val="left"/>
+      <w:pPr>
+        <w:ind w:left="3657" w:hanging="360"/>
+      </w:pPr>
+      <w:rPr>
+        <w:rFonts w:ascii="Courier New" w:hAnsi="Courier New" w:cs="Courier New" w:hint="default"/>
+      </w:rPr>
+    </w:lvl>
+    <w:lvl w:ilvl="5" w:tplc="080A0005" w:tentative="1">
+      <w:start w:val="1"/>
+      <w:numFmt w:val="bullet"/>
+      <w:lvlText w:val=""/>
+      <w:lvlJc w:val="left"/>
+      <w:pPr>
+        <w:ind w:left="4377" w:hanging="360"/>
+      </w:pPr>
+      <w:rPr>
+        <w:rFonts w:ascii="Wingdings" w:hAnsi="Wingdings" w:hint="default"/>
+      </w:rPr>
+    </w:lvl>
+    <w:lvl w:ilvl="6" w:tplc="080A0001" w:tentative="1">
+      <w:start w:val="1"/>
+      <w:numFmt w:val="bullet"/>
+      <w:lvlText w:val=""/>
+      <w:lvlJc w:val="left"/>
+      <w:pPr>
+        <w:ind w:left="5097" w:hanging="360"/>
+      </w:pPr>
+      <w:rPr>
+        <w:rFonts w:ascii="Symbol" w:hAnsi="Symbol" w:hint="default"/>
+      </w:rPr>
+    </w:lvl>
+    <w:lvl w:ilvl="7" w:tplc="080A0003" w:tentative="1">
+      <w:start w:val="1"/>
+      <w:numFmt w:val="bullet"/>
+      <w:lvlText w:val="o"/>
+      <w:lvlJc w:val="left"/>
+      <w:pPr>
+        <w:ind w:left="5817" w:hanging="360"/>
+      </w:pPr>
+      <w:rPr>
+        <w:rFonts w:ascii="Courier New" w:hAnsi="Courier New" w:cs="Courier New" w:hint="default"/>
+      </w:rPr>
+    </w:lvl>
+    <w:lvl w:ilvl="8" w:tplc="080A0005" w:tentative="1">
+      <w:start w:val="1"/>
+      <w:numFmt w:val="bullet"/>
+      <w:lvlText w:val=""/>
+      <w:lvlJc w:val="left"/>
+      <w:pPr>
+        <w:ind w:left="6537" w:hanging="360"/>
+      </w:pPr>
+      <w:rPr>
+        <w:rFonts w:ascii="Wingdings" w:hAnsi="Wingdings" w:hint="default"/>
+      </w:rPr>
+    </w:lvl>
+  </w:abstractNum>
   <w:num w:numId="1">
     <w:abstractNumId w:val="9"/>
   </w:num>
   <w:num w:numId="2">
-    <w:abstractNumId w:val="11"/>
+    <w:abstractNumId w:val="12"/>
   </w:num>
   <w:num w:numId="3">
     <w:abstractNumId w:val="8"/>
@@ -2092,7 +4280,7 @@
     <w:abstractNumId w:val="8"/>
   </w:num>
   <w:num w:numId="5">
-    <w:abstractNumId w:val="12"/>
+    <w:abstractNumId w:val="14"/>
   </w:num>
   <w:num w:numId="6">
     <w:abstractNumId w:val="7"/>
@@ -2119,13 +4307,22 @@
     <w:abstractNumId w:val="0"/>
   </w:num>
   <w:num w:numId="14">
+    <w:abstractNumId w:val="11"/>
+  </w:num>
+  <w:num w:numId="15">
+    <w:abstractNumId w:val="15"/>
+  </w:num>
+  <w:num w:numId="16">
+    <w:abstractNumId w:val="16"/>
+  </w:num>
+  <w:num w:numId="17">
+    <w:abstractNumId w:val="13"/>
+  </w:num>
+  <w:num w:numId="18">
     <w:abstractNumId w:val="10"/>
   </w:num>
-  <w:num w:numId="15">
-    <w:abstractNumId w:val="13"/>
-  </w:num>
-  <w:num w:numId="16">
-    <w:abstractNumId w:val="14"/>
+  <w:num w:numId="19">
+    <w:abstractNumId w:val="17"/>
   </w:num>
 </w:numbering>
 </file>
@@ -2153,8 +4350,8 @@
     <w:lsdException w:name="Normal" w:uiPriority="0" w:qFormat="1"/>
     <w:lsdException w:name="heading 1" w:uiPriority="0" w:qFormat="1"/>
     <w:lsdException w:name="heading 2" w:semiHidden="1" w:uiPriority="0" w:unhideWhenUsed="1" w:qFormat="1"/>
-    <w:lsdException w:name="heading 3" w:semiHidden="1" w:uiPriority="0" w:unhideWhenUsed="1" w:qFormat="1"/>
-    <w:lsdException w:name="heading 4" w:semiHidden="1" w:uiPriority="0" w:unhideWhenUsed="1" w:qFormat="1"/>
+    <w:lsdException w:name="heading 3" w:semiHidden="1" w:uiPriority="1" w:unhideWhenUsed="1" w:qFormat="1"/>
+    <w:lsdException w:name="heading 4" w:semiHidden="1" w:uiPriority="1" w:unhideWhenUsed="1" w:qFormat="1"/>
     <w:lsdException w:name="heading 5" w:semiHidden="1" w:uiPriority="9" w:unhideWhenUsed="1"/>
     <w:lsdException w:name="heading 6" w:semiHidden="1" w:uiPriority="9" w:unhideWhenUsed="1" w:qFormat="1"/>
     <w:lsdException w:name="heading 7" w:semiHidden="1" w:uiPriority="9" w:unhideWhenUsed="1" w:qFormat="1"/>
@@ -2615,11 +4812,14 @@
     <w:link w:val="Ttulo4Car"/>
     <w:uiPriority w:val="1"/>
     <w:qFormat/>
+    <w:rsid w:val="004F1A56"/>
     <w:pPr>
       <w:outlineLvl w:val="3"/>
     </w:pPr>
     <w:rPr>
       <w:rFonts w:asciiTheme="majorHAnsi" w:eastAsiaTheme="majorEastAsia" w:hAnsiTheme="majorHAnsi" w:cstheme="majorBidi"/>
+      <w:b/>
+      <w:sz w:val="28"/>
     </w:rPr>
   </w:style>
   <w:style w:type="paragraph" w:styleId="Ttulo5">
@@ -2824,8 +5024,11 @@
     <w:basedOn w:val="Fuentedeprrafopredeter"/>
     <w:link w:val="Ttulo4"/>
     <w:uiPriority w:val="1"/>
+    <w:rsid w:val="004F1A56"/>
     <w:rPr>
       <w:rFonts w:asciiTheme="majorHAnsi" w:eastAsiaTheme="majorEastAsia" w:hAnsiTheme="majorHAnsi" w:cstheme="majorBidi"/>
+      <w:b/>
+      <w:sz w:val="28"/>
     </w:rPr>
   </w:style>
   <w:style w:type="character" w:customStyle="1" w:styleId="Ttulo5Car">
@@ -5111,6 +7314,13 @@
     <w:pitch w:val="variable"/>
     <w:sig w:usb0="E0002EFF" w:usb1="C000785B" w:usb2="00000009" w:usb3="00000000" w:csb0="000001FF" w:csb1="00000000"/>
   </w:font>
+  <w:font w:name="Calibri">
+    <w:panose1 w:val="020F0502020204030204"/>
+    <w:charset w:val="00"/>
+    <w:family w:val="swiss"/>
+    <w:pitch w:val="variable"/>
+    <w:sig w:usb0="E0002EFF" w:usb1="C000247B" w:usb2="00000009" w:usb3="00000000" w:csb0="000001FF" w:csb1="00000000"/>
+  </w:font>
   <w:font w:name="Courier New">
     <w:panose1 w:val="02070309020205020404"/>
     <w:charset w:val="00"/>
@@ -5124,13 +7334,6 @@
     <w:family w:val="auto"/>
     <w:pitch w:val="variable"/>
     <w:sig w:usb0="00000000" w:usb1="10000000" w:usb2="00000000" w:usb3="00000000" w:csb0="80000000" w:csb1="00000000"/>
-  </w:font>
-  <w:font w:name="Calibri">
-    <w:panose1 w:val="020F0502020204030204"/>
-    <w:charset w:val="00"/>
-    <w:family w:val="swiss"/>
-    <w:pitch w:val="variable"/>
-    <w:sig w:usb0="E0002EFF" w:usb1="C000247B" w:usb2="00000009" w:usb3="00000000" w:csb0="000001FF" w:csb1="00000000"/>
   </w:font>
   <w:font w:name="Arial">
     <w:panose1 w:val="020B0604020202020204"/>
@@ -5182,8 +7385,8 @@
     <w:rsid w:val="001C567C"/>
     <w:rsid w:val="004576DC"/>
     <w:rsid w:val="009C732C"/>
-    <w:rsid w:val="00C94C00"/>
-    <w:rsid w:val="00D47247"/>
+    <w:rsid w:val="00AF1490"/>
+    <w:rsid w:val="00CA56D7"/>
   </w:rsids>
   <m:mathPr>
     <m:mathFont m:val="Cambria Math"/>
@@ -6343,7 +8546,7 @@
 </file>
 
 <file path=customXml/itemProps2.xml><?xml version="1.0" encoding="utf-8"?>
-<ds:datastoreItem xmlns:ds="http://schemas.openxmlformats.org/officeDocument/2006/customXml" ds:itemID="{3CE42DE1-FF9F-48B7-8EC1-AF998E8190F5}">
+<ds:datastoreItem xmlns:ds="http://schemas.openxmlformats.org/officeDocument/2006/customXml" ds:itemID="{7C9E4171-75D2-485C-80CB-95E2CF6777D7}">
   <ds:schemaRefs>
     <ds:schemaRef ds:uri="http://schemas.openxmlformats.org/officeDocument/2006/bibliography"/>
   </ds:schemaRefs>

</xml_diff>